<commit_message>
add nodejs com crud
</commit_message>
<xml_diff>
--- a/31-ORM_com_NodeJS_API_com_Sequelize_e_MySQL/resumo.docx
+++ b/31-ORM_com_NodeJS_API_com_Sequelize_e_MySQL/resumo.docx
@@ -3895,6 +3895,7 @@
         <w:t xml:space="preserve">Criando uma tabela com suas propriedades direto do </w:t>
       </w:r>
       <w:proofErr w:type="spellStart"/>
+      <w:proofErr w:type="gramStart"/>
       <w:r>
         <w:rPr>
           <w:lang w:eastAsia="pt-BR"/>
@@ -3902,6 +3903,33 @@
         <w:t>sequelize</w:t>
       </w:r>
       <w:proofErr w:type="spellEnd"/>
+      <w:r>
+        <w:rPr>
+          <w:lang w:eastAsia="pt-BR"/>
+        </w:rPr>
+        <w:t>(</w:t>
+      </w:r>
+      <w:proofErr w:type="gramEnd"/>
+      <w:r>
+        <w:rPr>
+          <w:lang w:eastAsia="pt-BR"/>
+        </w:rPr>
+        <w:t xml:space="preserve">vai para </w:t>
+      </w:r>
+      <w:proofErr w:type="spellStart"/>
+      <w:r>
+        <w:rPr>
+          <w:lang w:eastAsia="pt-BR"/>
+        </w:rPr>
+        <w:t>seeders</w:t>
+      </w:r>
+      <w:proofErr w:type="spellEnd"/>
+      <w:r>
+        <w:rPr>
+          <w:lang w:eastAsia="pt-BR"/>
+        </w:rPr>
+        <w:t>)</w:t>
+      </w:r>
     </w:p>
     <w:p>
       <w:pPr>
@@ -4347,7 +4375,69 @@
         <w:rPr>
           <w:lang w:eastAsia="pt-BR"/>
         </w:rPr>
-        <w:t>São alterações que realizamos nas tabelas do banco de dados</w:t>
+        <w:t xml:space="preserve">São alterações que realizamos nas tabelas do banco de </w:t>
+      </w:r>
+      <w:proofErr w:type="gramStart"/>
+      <w:r>
+        <w:rPr>
+          <w:lang w:eastAsia="pt-BR"/>
+        </w:rPr>
+        <w:t>dados</w:t>
+      </w:r>
+      <w:r>
+        <w:rPr>
+          <w:lang w:eastAsia="pt-BR"/>
+        </w:rPr>
+        <w:t>(</w:t>
+      </w:r>
+      <w:proofErr w:type="gramEnd"/>
+      <w:r>
+        <w:rPr>
+          <w:lang w:eastAsia="pt-BR"/>
+        </w:rPr>
+        <w:t xml:space="preserve">depois de fazer todas as </w:t>
+      </w:r>
+      <w:proofErr w:type="spellStart"/>
+      <w:r>
+        <w:rPr>
+          <w:lang w:eastAsia="pt-BR"/>
+        </w:rPr>
+        <w:t>conf</w:t>
+      </w:r>
+      <w:proofErr w:type="spellEnd"/>
+      <w:r>
+        <w:rPr>
+          <w:lang w:eastAsia="pt-BR"/>
+        </w:rPr>
+        <w:t xml:space="preserve">, </w:t>
+      </w:r>
+      <w:proofErr w:type="spellStart"/>
+      <w:r>
+        <w:rPr>
+          <w:lang w:eastAsia="pt-BR"/>
+        </w:rPr>
+        <w:t>migrate</w:t>
+      </w:r>
+      <w:proofErr w:type="spellEnd"/>
+      <w:r>
+        <w:rPr>
+          <w:lang w:eastAsia="pt-BR"/>
+        </w:rPr>
+        <w:t xml:space="preserve"> manda p </w:t>
+      </w:r>
+      <w:proofErr w:type="spellStart"/>
+      <w:r>
+        <w:rPr>
+          <w:lang w:eastAsia="pt-BR"/>
+        </w:rPr>
+        <w:t>bd</w:t>
+      </w:r>
+      <w:proofErr w:type="spellEnd"/>
+      <w:r>
+        <w:rPr>
+          <w:lang w:eastAsia="pt-BR"/>
+        </w:rPr>
+        <w:t>)</w:t>
       </w:r>
     </w:p>
     <w:p>
@@ -4627,33 +4717,7 @@
                 <w:lang w:eastAsia="pt-BR"/>
                 <w14:ligatures w14:val="none"/>
               </w:rPr>
-              <w:t xml:space="preserve"> </w:t>
-            </w:r>
-            <w:proofErr w:type="spellStart"/>
-            <w:r>
-              <w:rPr>
-                <w:rFonts w:ascii="Fira Code" w:eastAsia="Times New Roman" w:hAnsi="Fira Code" w:cs="Fira Code"/>
-                <w:color w:val="FFFFFF"/>
-                <w:kern w:val="0"/>
-                <w:sz w:val="21"/>
-                <w:szCs w:val="21"/>
-                <w:lang w:eastAsia="pt-BR"/>
-                <w14:ligatures w14:val="none"/>
-              </w:rPr>
-              <w:t>from</w:t>
-            </w:r>
-            <w:proofErr w:type="spellEnd"/>
-            <w:r>
-              <w:rPr>
-                <w:rFonts w:ascii="Fira Code" w:eastAsia="Times New Roman" w:hAnsi="Fira Code" w:cs="Fira Code"/>
-                <w:color w:val="FFFFFF"/>
-                <w:kern w:val="0"/>
-                <w:sz w:val="21"/>
-                <w:szCs w:val="21"/>
-                <w:lang w:eastAsia="pt-BR"/>
-                <w14:ligatures w14:val="none"/>
-              </w:rPr>
-              <w:t xml:space="preserve"> </w:t>
+              <w:t xml:space="preserve"> from </w:t>
             </w:r>
             <w:proofErr w:type="spellStart"/>
             <w:r>
@@ -4971,33 +5035,7 @@
                 <w:lang w:eastAsia="pt-BR"/>
                 <w14:ligatures w14:val="none"/>
               </w:rPr>
-              <w:t xml:space="preserve"> * </w:t>
-            </w:r>
-            <w:proofErr w:type="spellStart"/>
-            <w:r>
-              <w:rPr>
-                <w:rFonts w:ascii="Fira Code" w:eastAsia="Times New Roman" w:hAnsi="Fira Code" w:cs="Fira Code"/>
-                <w:color w:val="FFFFFF"/>
-                <w:kern w:val="0"/>
-                <w:sz w:val="21"/>
-                <w:szCs w:val="21"/>
-                <w:lang w:eastAsia="pt-BR"/>
-                <w14:ligatures w14:val="none"/>
-              </w:rPr>
-              <w:t>from</w:t>
-            </w:r>
-            <w:proofErr w:type="spellEnd"/>
-            <w:r>
-              <w:rPr>
-                <w:rFonts w:ascii="Fira Code" w:eastAsia="Times New Roman" w:hAnsi="Fira Code" w:cs="Fira Code"/>
-                <w:color w:val="FFFFFF"/>
-                <w:kern w:val="0"/>
-                <w:sz w:val="21"/>
-                <w:szCs w:val="21"/>
-                <w:lang w:eastAsia="pt-BR"/>
-                <w14:ligatures w14:val="none"/>
-              </w:rPr>
-              <w:t xml:space="preserve"> Pessoas;</w:t>
+              <w:t xml:space="preserve"> * from Pessoas;</w:t>
             </w:r>
           </w:p>
         </w:tc>
@@ -8379,6 +8417,42 @@
           <w:lang w:eastAsia="pt-BR"/>
         </w:rPr>
       </w:pPr>
+      <w:proofErr w:type="spellStart"/>
+      <w:r>
+        <w:rPr>
+          <w:lang w:eastAsia="pt-BR"/>
+        </w:rPr>
+        <w:t>Populando</w:t>
+      </w:r>
+      <w:proofErr w:type="spellEnd"/>
+      <w:r>
+        <w:rPr>
+          <w:lang w:eastAsia="pt-BR"/>
+        </w:rPr>
+        <w:t xml:space="preserve"> as tabelas com dados já feitos para o curso, primeiro </w:t>
+      </w:r>
+      <w:proofErr w:type="spellStart"/>
+      <w:r>
+        <w:rPr>
+          <w:lang w:eastAsia="pt-BR"/>
+        </w:rPr>
+        <w:t>populando</w:t>
+      </w:r>
+      <w:proofErr w:type="spellEnd"/>
+      <w:r>
+        <w:rPr>
+          <w:lang w:eastAsia="pt-BR"/>
+        </w:rPr>
+        <w:t xml:space="preserve"> os </w:t>
+      </w:r>
+      <w:proofErr w:type="spellStart"/>
+      <w:r>
+        <w:rPr>
+          <w:lang w:eastAsia="pt-BR"/>
+        </w:rPr>
+        <w:t>seeders</w:t>
+      </w:r>
+      <w:proofErr w:type="spellEnd"/>
     </w:p>
     <w:p>
       <w:pPr>
@@ -8410,6 +8484,124 @@
           <w14:ligatures w14:val="none"/>
         </w:rPr>
       </w:pPr>
+      <w:proofErr w:type="spellStart"/>
+      <w:r>
+        <w:rPr>
+          <w:rFonts w:ascii="Fira Code" w:eastAsia="Times New Roman" w:hAnsi="Fira Code" w:cs="Fira Code"/>
+          <w:color w:val="FFFFFF"/>
+          <w:kern w:val="0"/>
+          <w:sz w:val="21"/>
+          <w:szCs w:val="21"/>
+          <w:lang w:eastAsia="pt-BR"/>
+          <w14:ligatures w14:val="none"/>
+        </w:rPr>
+        <w:t>npx</w:t>
+      </w:r>
+      <w:proofErr w:type="spellEnd"/>
+      <w:r>
+        <w:rPr>
+          <w:rFonts w:ascii="Fira Code" w:eastAsia="Times New Roman" w:hAnsi="Fira Code" w:cs="Fira Code"/>
+          <w:color w:val="FFFFFF"/>
+          <w:kern w:val="0"/>
+          <w:sz w:val="21"/>
+          <w:szCs w:val="21"/>
+          <w:lang w:eastAsia="pt-BR"/>
+          <w14:ligatures w14:val="none"/>
+        </w:rPr>
+        <w:t xml:space="preserve"> </w:t>
+      </w:r>
+      <w:proofErr w:type="spellStart"/>
+      <w:r>
+        <w:rPr>
+          <w:rFonts w:ascii="Fira Code" w:eastAsia="Times New Roman" w:hAnsi="Fira Code" w:cs="Fira Code"/>
+          <w:color w:val="FFFFFF"/>
+          <w:kern w:val="0"/>
+          <w:sz w:val="21"/>
+          <w:szCs w:val="21"/>
+          <w:lang w:eastAsia="pt-BR"/>
+          <w14:ligatures w14:val="none"/>
+        </w:rPr>
+        <w:t>sequelize-cli</w:t>
+      </w:r>
+      <w:proofErr w:type="spellEnd"/>
+      <w:r>
+        <w:rPr>
+          <w:rFonts w:ascii="Fira Code" w:eastAsia="Times New Roman" w:hAnsi="Fira Code" w:cs="Fira Code"/>
+          <w:color w:val="FFFFFF"/>
+          <w:kern w:val="0"/>
+          <w:sz w:val="21"/>
+          <w:szCs w:val="21"/>
+          <w:lang w:eastAsia="pt-BR"/>
+          <w14:ligatures w14:val="none"/>
+        </w:rPr>
+        <w:t xml:space="preserve"> </w:t>
+      </w:r>
+      <w:proofErr w:type="spellStart"/>
+      <w:r>
+        <w:rPr>
+          <w:rFonts w:ascii="Fira Code" w:eastAsia="Times New Roman" w:hAnsi="Fira Code" w:cs="Fira Code"/>
+          <w:color w:val="FFFFFF"/>
+          <w:kern w:val="0"/>
+          <w:sz w:val="21"/>
+          <w:szCs w:val="21"/>
+          <w:lang w:eastAsia="pt-BR"/>
+          <w14:ligatures w14:val="none"/>
+        </w:rPr>
+        <w:t>seed:generate</w:t>
+      </w:r>
+      <w:proofErr w:type="spellEnd"/>
+      <w:r>
+        <w:rPr>
+          <w:rFonts w:ascii="Fira Code" w:eastAsia="Times New Roman" w:hAnsi="Fira Code" w:cs="Fira Code"/>
+          <w:color w:val="FFFFFF"/>
+          <w:kern w:val="0"/>
+          <w:sz w:val="21"/>
+          <w:szCs w:val="21"/>
+          <w:lang w:eastAsia="pt-BR"/>
+          <w14:ligatures w14:val="none"/>
+        </w:rPr>
+        <w:t xml:space="preserve"> --</w:t>
+      </w:r>
+      <w:proofErr w:type="spellStart"/>
+      <w:r>
+        <w:rPr>
+          <w:rFonts w:ascii="Fira Code" w:eastAsia="Times New Roman" w:hAnsi="Fira Code" w:cs="Fira Code"/>
+          <w:color w:val="FFFFFF"/>
+          <w:kern w:val="0"/>
+          <w:sz w:val="21"/>
+          <w:szCs w:val="21"/>
+          <w:lang w:eastAsia="pt-BR"/>
+          <w14:ligatures w14:val="none"/>
+        </w:rPr>
+        <w:t>name</w:t>
+      </w:r>
+      <w:proofErr w:type="spellEnd"/>
+      <w:r>
+        <w:rPr>
+          <w:rFonts w:ascii="Fira Code" w:eastAsia="Times New Roman" w:hAnsi="Fira Code" w:cs="Fira Code"/>
+          <w:color w:val="FFFFFF"/>
+          <w:kern w:val="0"/>
+          <w:sz w:val="21"/>
+          <w:szCs w:val="21"/>
+          <w:lang w:eastAsia="pt-BR"/>
+          <w14:ligatures w14:val="none"/>
+        </w:rPr>
+        <w:t xml:space="preserve"> demo-</w:t>
+      </w:r>
+      <w:proofErr w:type="spellStart"/>
+      <w:r>
+        <w:rPr>
+          <w:rFonts w:ascii="Fira Code" w:eastAsia="Times New Roman" w:hAnsi="Fira Code" w:cs="Fira Code"/>
+          <w:color w:val="FFFFFF"/>
+          <w:kern w:val="0"/>
+          <w:sz w:val="21"/>
+          <w:szCs w:val="21"/>
+          <w:lang w:eastAsia="pt-BR"/>
+          <w14:ligatures w14:val="none"/>
+        </w:rPr>
+        <w:t>niveis</w:t>
+      </w:r>
+      <w:proofErr w:type="spellEnd"/>
     </w:p>
     <w:p>
       <w:pPr>
@@ -8425,6 +8617,110 @@
           <w14:ligatures w14:val="none"/>
         </w:rPr>
       </w:pPr>
+      <w:proofErr w:type="spellStart"/>
+      <w:r>
+        <w:rPr>
+          <w:rFonts w:ascii="Fira Code" w:eastAsia="Times New Roman" w:hAnsi="Fira Code" w:cs="Fira Code"/>
+          <w:color w:val="FFFFFF"/>
+          <w:kern w:val="0"/>
+          <w:sz w:val="21"/>
+          <w:szCs w:val="21"/>
+          <w:lang w:eastAsia="pt-BR"/>
+          <w14:ligatures w14:val="none"/>
+        </w:rPr>
+        <w:t>npx</w:t>
+      </w:r>
+      <w:proofErr w:type="spellEnd"/>
+      <w:r>
+        <w:rPr>
+          <w:rFonts w:ascii="Fira Code" w:eastAsia="Times New Roman" w:hAnsi="Fira Code" w:cs="Fira Code"/>
+          <w:color w:val="FFFFFF"/>
+          <w:kern w:val="0"/>
+          <w:sz w:val="21"/>
+          <w:szCs w:val="21"/>
+          <w:lang w:eastAsia="pt-BR"/>
+          <w14:ligatures w14:val="none"/>
+        </w:rPr>
+        <w:t xml:space="preserve"> </w:t>
+      </w:r>
+      <w:proofErr w:type="spellStart"/>
+      <w:r>
+        <w:rPr>
+          <w:rFonts w:ascii="Fira Code" w:eastAsia="Times New Roman" w:hAnsi="Fira Code" w:cs="Fira Code"/>
+          <w:color w:val="FFFFFF"/>
+          <w:kern w:val="0"/>
+          <w:sz w:val="21"/>
+          <w:szCs w:val="21"/>
+          <w:lang w:eastAsia="pt-BR"/>
+          <w14:ligatures w14:val="none"/>
+        </w:rPr>
+        <w:t>sequelize-cli</w:t>
+      </w:r>
+      <w:proofErr w:type="spellEnd"/>
+      <w:r>
+        <w:rPr>
+          <w:rFonts w:ascii="Fira Code" w:eastAsia="Times New Roman" w:hAnsi="Fira Code" w:cs="Fira Code"/>
+          <w:color w:val="FFFFFF"/>
+          <w:kern w:val="0"/>
+          <w:sz w:val="21"/>
+          <w:szCs w:val="21"/>
+          <w:lang w:eastAsia="pt-BR"/>
+          <w14:ligatures w14:val="none"/>
+        </w:rPr>
+        <w:t xml:space="preserve"> </w:t>
+      </w:r>
+      <w:proofErr w:type="spellStart"/>
+      <w:r>
+        <w:rPr>
+          <w:rFonts w:ascii="Fira Code" w:eastAsia="Times New Roman" w:hAnsi="Fira Code" w:cs="Fira Code"/>
+          <w:color w:val="FFFFFF"/>
+          <w:kern w:val="0"/>
+          <w:sz w:val="21"/>
+          <w:szCs w:val="21"/>
+          <w:lang w:eastAsia="pt-BR"/>
+          <w14:ligatures w14:val="none"/>
+        </w:rPr>
+        <w:t>seed:generate</w:t>
+      </w:r>
+      <w:proofErr w:type="spellEnd"/>
+      <w:r>
+        <w:rPr>
+          <w:rFonts w:ascii="Fira Code" w:eastAsia="Times New Roman" w:hAnsi="Fira Code" w:cs="Fira Code"/>
+          <w:color w:val="FFFFFF"/>
+          <w:kern w:val="0"/>
+          <w:sz w:val="21"/>
+          <w:szCs w:val="21"/>
+          <w:lang w:eastAsia="pt-BR"/>
+          <w14:ligatures w14:val="none"/>
+        </w:rPr>
+        <w:t xml:space="preserve"> --</w:t>
+      </w:r>
+      <w:proofErr w:type="spellStart"/>
+      <w:r>
+        <w:rPr>
+          <w:rFonts w:ascii="Fira Code" w:eastAsia="Times New Roman" w:hAnsi="Fira Code" w:cs="Fira Code"/>
+          <w:color w:val="FFFFFF"/>
+          <w:kern w:val="0"/>
+          <w:sz w:val="21"/>
+          <w:szCs w:val="21"/>
+          <w:lang w:eastAsia="pt-BR"/>
+          <w14:ligatures w14:val="none"/>
+        </w:rPr>
+        <w:t>name</w:t>
+      </w:r>
+      <w:proofErr w:type="spellEnd"/>
+      <w:r>
+        <w:rPr>
+          <w:rFonts w:ascii="Fira Code" w:eastAsia="Times New Roman" w:hAnsi="Fira Code" w:cs="Fira Code"/>
+          <w:color w:val="FFFFFF"/>
+          <w:kern w:val="0"/>
+          <w:sz w:val="21"/>
+          <w:szCs w:val="21"/>
+          <w:lang w:eastAsia="pt-BR"/>
+          <w14:ligatures w14:val="none"/>
+        </w:rPr>
+        <w:t xml:space="preserve"> demo-turmas</w:t>
+      </w:r>
     </w:p>
     <w:p>
       <w:pPr>
@@ -8440,6 +8736,162 @@
           <w14:ligatures w14:val="none"/>
         </w:rPr>
       </w:pPr>
+      <w:proofErr w:type="spellStart"/>
+      <w:r>
+        <w:rPr>
+          <w:rFonts w:ascii="Fira Code" w:eastAsia="Times New Roman" w:hAnsi="Fira Code" w:cs="Fira Code"/>
+          <w:color w:val="FFFFFF"/>
+          <w:kern w:val="0"/>
+          <w:sz w:val="21"/>
+          <w:szCs w:val="21"/>
+          <w:lang w:eastAsia="pt-BR"/>
+          <w14:ligatures w14:val="none"/>
+        </w:rPr>
+        <w:t>npx</w:t>
+      </w:r>
+      <w:proofErr w:type="spellEnd"/>
+      <w:r>
+        <w:rPr>
+          <w:rFonts w:ascii="Fira Code" w:eastAsia="Times New Roman" w:hAnsi="Fira Code" w:cs="Fira Code"/>
+          <w:color w:val="FFFFFF"/>
+          <w:kern w:val="0"/>
+          <w:sz w:val="21"/>
+          <w:szCs w:val="21"/>
+          <w:lang w:eastAsia="pt-BR"/>
+          <w14:ligatures w14:val="none"/>
+        </w:rPr>
+        <w:t xml:space="preserve"> </w:t>
+      </w:r>
+      <w:proofErr w:type="spellStart"/>
+      <w:r>
+        <w:rPr>
+          <w:rFonts w:ascii="Fira Code" w:eastAsia="Times New Roman" w:hAnsi="Fira Code" w:cs="Fira Code"/>
+          <w:color w:val="FFFFFF"/>
+          <w:kern w:val="0"/>
+          <w:sz w:val="21"/>
+          <w:szCs w:val="21"/>
+          <w:lang w:eastAsia="pt-BR"/>
+          <w14:ligatures w14:val="none"/>
+        </w:rPr>
+        <w:t>sequelize-cli</w:t>
+      </w:r>
+      <w:proofErr w:type="spellEnd"/>
+      <w:r>
+        <w:rPr>
+          <w:rFonts w:ascii="Fira Code" w:eastAsia="Times New Roman" w:hAnsi="Fira Code" w:cs="Fira Code"/>
+          <w:color w:val="FFFFFF"/>
+          <w:kern w:val="0"/>
+          <w:sz w:val="21"/>
+          <w:szCs w:val="21"/>
+          <w:lang w:eastAsia="pt-BR"/>
+          <w14:ligatures w14:val="none"/>
+        </w:rPr>
+        <w:t xml:space="preserve"> </w:t>
+      </w:r>
+      <w:proofErr w:type="spellStart"/>
+      <w:r>
+        <w:rPr>
+          <w:rFonts w:ascii="Fira Code" w:eastAsia="Times New Roman" w:hAnsi="Fira Code" w:cs="Fira Code"/>
+          <w:color w:val="FFFFFF"/>
+          <w:kern w:val="0"/>
+          <w:sz w:val="21"/>
+          <w:szCs w:val="21"/>
+          <w:lang w:eastAsia="pt-BR"/>
+          <w14:ligatures w14:val="none"/>
+        </w:rPr>
+        <w:t>seed:generate</w:t>
+      </w:r>
+      <w:proofErr w:type="spellEnd"/>
+      <w:r>
+        <w:rPr>
+          <w:rFonts w:ascii="Fira Code" w:eastAsia="Times New Roman" w:hAnsi="Fira Code" w:cs="Fira Code"/>
+          <w:color w:val="FFFFFF"/>
+          <w:kern w:val="0"/>
+          <w:sz w:val="21"/>
+          <w:szCs w:val="21"/>
+          <w:lang w:eastAsia="pt-BR"/>
+          <w14:ligatures w14:val="none"/>
+        </w:rPr>
+        <w:t xml:space="preserve"> --</w:t>
+      </w:r>
+      <w:proofErr w:type="spellStart"/>
+      <w:r>
+        <w:rPr>
+          <w:rFonts w:ascii="Fira Code" w:eastAsia="Times New Roman" w:hAnsi="Fira Code" w:cs="Fira Code"/>
+          <w:color w:val="FFFFFF"/>
+          <w:kern w:val="0"/>
+          <w:sz w:val="21"/>
+          <w:szCs w:val="21"/>
+          <w:lang w:eastAsia="pt-BR"/>
+          <w14:ligatures w14:val="none"/>
+        </w:rPr>
+        <w:t>name</w:t>
+      </w:r>
+      <w:proofErr w:type="spellEnd"/>
+      <w:r>
+        <w:rPr>
+          <w:rFonts w:ascii="Fira Code" w:eastAsia="Times New Roman" w:hAnsi="Fira Code" w:cs="Fira Code"/>
+          <w:color w:val="FFFFFF"/>
+          <w:kern w:val="0"/>
+          <w:sz w:val="21"/>
+          <w:szCs w:val="21"/>
+          <w:lang w:eastAsia="pt-BR"/>
+          <w14:ligatures w14:val="none"/>
+        </w:rPr>
+        <w:t xml:space="preserve"> demo-</w:t>
+      </w:r>
+      <w:r>
+        <w:rPr>
+          <w:rFonts w:ascii="Fira Code" w:eastAsia="Times New Roman" w:hAnsi="Fira Code" w:cs="Fira Code"/>
+          <w:color w:val="FFFFFF"/>
+          <w:kern w:val="0"/>
+          <w:sz w:val="21"/>
+          <w:szCs w:val="21"/>
+          <w:lang w:eastAsia="pt-BR"/>
+          <w14:ligatures w14:val="none"/>
+        </w:rPr>
+        <w:t>matriculas</w:t>
+      </w:r>
+    </w:p>
+    <w:p>
+      <w:pPr>
+        <w:pStyle w:val="SemEspaamento"/>
+        <w:rPr>
+          <w:lang w:eastAsia="pt-BR"/>
+        </w:rPr>
+      </w:pPr>
+    </w:p>
+    <w:p>
+      <w:pPr>
+        <w:pStyle w:val="SemEspaamento"/>
+        <w:numPr>
+          <w:ilvl w:val="0"/>
+          <w:numId w:val="1"/>
+        </w:numPr>
+        <w:rPr>
+          <w:lang w:eastAsia="pt-BR"/>
+        </w:rPr>
+      </w:pPr>
+      <w:r>
+        <w:rPr>
+          <w:lang w:eastAsia="pt-BR"/>
+        </w:rPr>
+        <w:t xml:space="preserve">agora só copiar os dados com informações criados para o curso e colar nos </w:t>
+      </w:r>
+      <w:proofErr w:type="spellStart"/>
+      <w:r>
+        <w:rPr>
+          <w:lang w:eastAsia="pt-BR"/>
+        </w:rPr>
+        <w:t>seeders</w:t>
+      </w:r>
+      <w:proofErr w:type="spellEnd"/>
+      <w:r>
+        <w:rPr>
+          <w:lang w:eastAsia="pt-BR"/>
+        </w:rPr>
+        <w:t>, depois rodar o comando para mandar para o banco de dados.</w:t>
+      </w:r>
     </w:p>
     <w:p>
       <w:pPr>
@@ -8453,6 +8905,3551 @@
           <w:szCs w:val="21"/>
           <w:lang w:eastAsia="pt-BR"/>
           <w14:ligatures w14:val="none"/>
+        </w:rPr>
+      </w:pPr>
+      <w:proofErr w:type="spellStart"/>
+      <w:r>
+        <w:rPr>
+          <w:rFonts w:ascii="Fira Code" w:eastAsia="Times New Roman" w:hAnsi="Fira Code" w:cs="Fira Code"/>
+          <w:color w:val="FFFFFF"/>
+          <w:kern w:val="0"/>
+          <w:sz w:val="21"/>
+          <w:szCs w:val="21"/>
+          <w:lang w:eastAsia="pt-BR"/>
+          <w14:ligatures w14:val="none"/>
+        </w:rPr>
+        <w:t>npx</w:t>
+      </w:r>
+      <w:proofErr w:type="spellEnd"/>
+      <w:r>
+        <w:rPr>
+          <w:rFonts w:ascii="Fira Code" w:eastAsia="Times New Roman" w:hAnsi="Fira Code" w:cs="Fira Code"/>
+          <w:color w:val="FFFFFF"/>
+          <w:kern w:val="0"/>
+          <w:sz w:val="21"/>
+          <w:szCs w:val="21"/>
+          <w:lang w:eastAsia="pt-BR"/>
+          <w14:ligatures w14:val="none"/>
+        </w:rPr>
+        <w:t xml:space="preserve"> </w:t>
+      </w:r>
+      <w:proofErr w:type="spellStart"/>
+      <w:r>
+        <w:rPr>
+          <w:rFonts w:ascii="Fira Code" w:eastAsia="Times New Roman" w:hAnsi="Fira Code" w:cs="Fira Code"/>
+          <w:color w:val="FFFFFF"/>
+          <w:kern w:val="0"/>
+          <w:sz w:val="21"/>
+          <w:szCs w:val="21"/>
+          <w:lang w:eastAsia="pt-BR"/>
+          <w14:ligatures w14:val="none"/>
+        </w:rPr>
+        <w:t>sequelize-cli</w:t>
+      </w:r>
+      <w:proofErr w:type="spellEnd"/>
+      <w:r>
+        <w:rPr>
+          <w:rFonts w:ascii="Fira Code" w:eastAsia="Times New Roman" w:hAnsi="Fira Code" w:cs="Fira Code"/>
+          <w:color w:val="FFFFFF"/>
+          <w:kern w:val="0"/>
+          <w:sz w:val="21"/>
+          <w:szCs w:val="21"/>
+          <w:lang w:eastAsia="pt-BR"/>
+          <w14:ligatures w14:val="none"/>
+        </w:rPr>
+        <w:t xml:space="preserve"> </w:t>
+      </w:r>
+      <w:proofErr w:type="spellStart"/>
+      <w:r>
+        <w:rPr>
+          <w:rFonts w:ascii="Fira Code" w:eastAsia="Times New Roman" w:hAnsi="Fira Code" w:cs="Fira Code"/>
+          <w:color w:val="FFFFFF"/>
+          <w:kern w:val="0"/>
+          <w:sz w:val="21"/>
+          <w:szCs w:val="21"/>
+          <w:lang w:eastAsia="pt-BR"/>
+          <w14:ligatures w14:val="none"/>
+        </w:rPr>
+        <w:t>db:seed:all</w:t>
+      </w:r>
+      <w:proofErr w:type="spellEnd"/>
+    </w:p>
+    <w:p>
+      <w:pPr>
+        <w:pStyle w:val="SemEspaamento"/>
+        <w:rPr>
+          <w:lang w:eastAsia="pt-BR"/>
+        </w:rPr>
+      </w:pPr>
+    </w:p>
+    <w:p>
+      <w:pPr>
+        <w:pStyle w:val="SemEspaamento"/>
+        <w:numPr>
+          <w:ilvl w:val="0"/>
+          <w:numId w:val="1"/>
+        </w:numPr>
+        <w:rPr>
+          <w:lang w:eastAsia="pt-BR"/>
+        </w:rPr>
+      </w:pPr>
+      <w:r>
+        <w:rPr>
+          <w:lang w:eastAsia="pt-BR"/>
+        </w:rPr>
+        <w:t>Agora precisa criar os controladores(</w:t>
+      </w:r>
+      <w:proofErr w:type="spellStart"/>
+      <w:r>
+        <w:rPr>
+          <w:lang w:eastAsia="pt-BR"/>
+        </w:rPr>
+        <w:t>crud</w:t>
+      </w:r>
+      <w:proofErr w:type="spellEnd"/>
+      <w:r>
+        <w:rPr>
+          <w:lang w:eastAsia="pt-BR"/>
+        </w:rPr>
+        <w:t xml:space="preserve">) do sistema que </w:t>
+      </w:r>
+      <w:proofErr w:type="spellStart"/>
+      <w:proofErr w:type="gramStart"/>
+      <w:r>
+        <w:rPr>
+          <w:lang w:eastAsia="pt-BR"/>
+        </w:rPr>
+        <w:t>esta</w:t>
+      </w:r>
+      <w:proofErr w:type="spellEnd"/>
+      <w:proofErr w:type="gramEnd"/>
+      <w:r>
+        <w:rPr>
+          <w:lang w:eastAsia="pt-BR"/>
+        </w:rPr>
+        <w:t xml:space="preserve"> na pasta </w:t>
+      </w:r>
+      <w:proofErr w:type="spellStart"/>
+      <w:r>
+        <w:rPr>
+          <w:lang w:eastAsia="pt-BR"/>
+        </w:rPr>
+        <w:t>controllers</w:t>
+      </w:r>
+      <w:proofErr w:type="spellEnd"/>
+      <w:r>
+        <w:rPr>
+          <w:lang w:eastAsia="pt-BR"/>
+        </w:rPr>
+        <w:t>.</w:t>
+      </w:r>
+    </w:p>
+    <w:p>
+      <w:pPr>
+        <w:pStyle w:val="SemEspaamento"/>
+        <w:rPr>
+          <w:lang w:eastAsia="pt-BR"/>
+        </w:rPr>
+      </w:pPr>
+    </w:p>
+    <w:p>
+      <w:pPr>
+        <w:pStyle w:val="SemEspaamento"/>
+        <w:numPr>
+          <w:ilvl w:val="0"/>
+          <w:numId w:val="1"/>
+        </w:numPr>
+        <w:rPr>
+          <w:lang w:eastAsia="pt-BR"/>
+        </w:rPr>
+      </w:pPr>
+      <w:r>
+        <w:rPr>
+          <w:lang w:eastAsia="pt-BR"/>
+        </w:rPr>
+        <w:t xml:space="preserve">Depois dos </w:t>
+      </w:r>
+      <w:proofErr w:type="spellStart"/>
+      <w:r>
+        <w:rPr>
+          <w:lang w:eastAsia="pt-BR"/>
+        </w:rPr>
+        <w:t>controllers</w:t>
+      </w:r>
+      <w:proofErr w:type="spellEnd"/>
+      <w:r>
+        <w:rPr>
+          <w:lang w:eastAsia="pt-BR"/>
+        </w:rPr>
+        <w:t xml:space="preserve">, criar as rotas que está em </w:t>
+      </w:r>
+      <w:proofErr w:type="spellStart"/>
+      <w:r>
+        <w:rPr>
+          <w:lang w:eastAsia="pt-BR"/>
+        </w:rPr>
+        <w:t>routes</w:t>
+      </w:r>
+      <w:proofErr w:type="spellEnd"/>
+      <w:r>
+        <w:rPr>
+          <w:lang w:eastAsia="pt-BR"/>
+        </w:rPr>
+        <w:t>.</w:t>
+      </w:r>
+    </w:p>
+    <w:p>
+      <w:pPr>
+        <w:pStyle w:val="SemEspaamento"/>
+        <w:numPr>
+          <w:ilvl w:val="0"/>
+          <w:numId w:val="1"/>
+        </w:numPr>
+        <w:rPr>
+          <w:lang w:eastAsia="pt-BR"/>
+        </w:rPr>
+      </w:pPr>
+      <w:r>
+        <w:rPr>
+          <w:lang w:eastAsia="pt-BR"/>
+        </w:rPr>
+        <w:t xml:space="preserve">Por último, precisamos avisar o </w:t>
+      </w:r>
+      <w:proofErr w:type="spellStart"/>
+      <w:r>
+        <w:rPr>
+          <w:lang w:eastAsia="pt-BR"/>
+        </w:rPr>
+        <w:t>routes</w:t>
+      </w:r>
+      <w:proofErr w:type="spellEnd"/>
+      <w:r>
+        <w:rPr>
+          <w:lang w:eastAsia="pt-BR"/>
+        </w:rPr>
+        <w:t>/index.js que novas rotas foram adicionadas à aplicação.</w:t>
+      </w:r>
+    </w:p>
+    <w:p>
+      <w:pPr>
+        <w:pStyle w:val="SemEspaamento"/>
+        <w:rPr>
+          <w:lang w:eastAsia="pt-BR"/>
+        </w:rPr>
+      </w:pPr>
+    </w:p>
+    <w:p>
+      <w:pPr>
+        <w:pStyle w:val="SemEspaamento"/>
+        <w:rPr>
+          <w:lang w:eastAsia="pt-BR"/>
+        </w:rPr>
+      </w:pPr>
+    </w:p>
+    <w:p>
+      <w:pPr>
+        <w:pStyle w:val="SemEspaamento"/>
+        <w:numPr>
+          <w:ilvl w:val="0"/>
+          <w:numId w:val="1"/>
+        </w:numPr>
+        <w:rPr>
+          <w:lang w:eastAsia="pt-BR"/>
+        </w:rPr>
+      </w:pPr>
+      <w:r>
+        <w:rPr>
+          <w:lang w:eastAsia="pt-BR"/>
+        </w:rPr>
+        <w:t>Comandos CRUD.</w:t>
+      </w:r>
+    </w:p>
+    <w:p>
+      <w:pPr>
+        <w:pStyle w:val="SemEspaamento"/>
+        <w:rPr>
+          <w:lang w:eastAsia="pt-BR"/>
+        </w:rPr>
+      </w:pPr>
+    </w:p>
+    <w:p>
+      <w:pPr>
+        <w:pStyle w:val="SemEspaamento"/>
+        <w:rPr>
+          <w:lang w:eastAsia="pt-BR"/>
+        </w:rPr>
+      </w:pPr>
+      <w:r>
+        <w:rPr>
+          <w:b/>
+          <w:bCs/>
+          <w:sz w:val="24"/>
+          <w:szCs w:val="24"/>
+          <w:lang w:eastAsia="pt-BR"/>
+        </w:rPr>
+        <w:t>Consultar</w:t>
+      </w:r>
+      <w:r>
+        <w:rPr>
+          <w:sz w:val="24"/>
+          <w:szCs w:val="24"/>
+          <w:lang w:eastAsia="pt-BR"/>
+        </w:rPr>
+        <w:t xml:space="preserve"> </w:t>
+      </w:r>
+      <w:r>
+        <w:rPr>
+          <w:lang w:eastAsia="pt-BR"/>
+        </w:rPr>
+        <w:t>= consultar pessoa com id 7</w:t>
+      </w:r>
+      <w:r>
+        <w:rPr>
+          <w:lang w:eastAsia="pt-BR"/>
+        </w:rPr>
+        <w:t xml:space="preserve">, poderia também incluir a matricula, </w:t>
+      </w:r>
+      <w:r>
+        <w:rPr>
+          <w:rFonts w:ascii="Helvetica" w:hAnsi="Helvetica"/>
+          <w:color w:val="FFFFFF"/>
+          <w:sz w:val="18"/>
+          <w:szCs w:val="18"/>
+          <w:shd w:val="clear" w:color="auto" w:fill="212121"/>
+        </w:rPr>
+        <w:t>http://localhost:3000/pessoas/7/matricula8</w:t>
+      </w:r>
+    </w:p>
+    <w:p>
+      <w:pPr>
+        <w:shd w:val="clear" w:color="auto" w:fill="222222"/>
+        <w:spacing w:after="0" w:line="285" w:lineRule="atLeast"/>
+        <w:rPr>
+          <w:rFonts w:ascii="Courier New" w:eastAsia="Times New Roman" w:hAnsi="Courier New" w:cs="Courier New"/>
+          <w:color w:val="DCDCDC"/>
+          <w:kern w:val="0"/>
+          <w:sz w:val="18"/>
+          <w:szCs w:val="18"/>
+          <w:lang w:eastAsia="pt-BR"/>
+          <w14:ligatures w14:val="none"/>
+        </w:rPr>
+      </w:pPr>
+      <w:r>
+        <w:rPr>
+          <w:lang w:eastAsia="pt-BR"/>
+        </w:rPr>
+        <w:t>GET</w:t>
+      </w:r>
+      <w:r>
+        <w:rPr>
+          <w:rFonts w:ascii="Helvetica" w:hAnsi="Helvetica"/>
+          <w:color w:val="FFFFFF"/>
+          <w:sz w:val="18"/>
+          <w:szCs w:val="18"/>
+          <w:shd w:val="clear" w:color="auto" w:fill="212121"/>
+        </w:rPr>
+        <w:t xml:space="preserve"> </w:t>
+      </w:r>
+      <w:r>
+        <w:rPr>
+          <w:rFonts w:ascii="Helvetica" w:hAnsi="Helvetica"/>
+          <w:color w:val="FFFFFF"/>
+          <w:sz w:val="18"/>
+          <w:szCs w:val="18"/>
+          <w:shd w:val="clear" w:color="auto" w:fill="212121"/>
+        </w:rPr>
+        <w:tab/>
+        <w:t>http://localhost:3000/pessoas/7</w:t>
+      </w:r>
+    </w:p>
+    <w:p>
+      <w:pPr>
+        <w:shd w:val="clear" w:color="auto" w:fill="222222"/>
+        <w:spacing w:after="0" w:line="285" w:lineRule="atLeast"/>
+        <w:rPr>
+          <w:rFonts w:ascii="Fira Code" w:eastAsia="Times New Roman" w:hAnsi="Fira Code" w:cs="Fira Code"/>
+          <w:color w:val="FFFFFF"/>
+          <w:kern w:val="0"/>
+          <w:sz w:val="21"/>
+          <w:szCs w:val="21"/>
+          <w:lang w:eastAsia="pt-BR"/>
+          <w14:ligatures w14:val="none"/>
+        </w:rPr>
+      </w:pPr>
+    </w:p>
+    <w:p>
+      <w:pPr>
+        <w:shd w:val="clear" w:color="auto" w:fill="222222"/>
+        <w:spacing w:after="0" w:line="285" w:lineRule="atLeast"/>
+        <w:rPr>
+          <w:rFonts w:ascii="Fira Code" w:eastAsia="Times New Roman" w:hAnsi="Fira Code" w:cs="Fira Code"/>
+          <w:color w:val="FFFFFF"/>
+          <w:kern w:val="0"/>
+          <w:sz w:val="21"/>
+          <w:szCs w:val="21"/>
+          <w:lang w:eastAsia="pt-BR"/>
+          <w14:ligatures w14:val="none"/>
+        </w:rPr>
+      </w:pPr>
+      <w:r>
+        <w:rPr>
+          <w:rFonts w:ascii="Fira Code" w:eastAsia="Times New Roman" w:hAnsi="Fira Code" w:cs="Fira Code"/>
+          <w:color w:val="FFFFFF"/>
+          <w:kern w:val="0"/>
+          <w:sz w:val="21"/>
+          <w:szCs w:val="21"/>
+          <w:lang w:eastAsia="pt-BR"/>
+          <w14:ligatures w14:val="none"/>
+        </w:rPr>
+        <w:t>Resposta:</w:t>
+      </w:r>
+    </w:p>
+    <w:p>
+      <w:pPr>
+        <w:shd w:val="clear" w:color="auto" w:fill="1E1E1E"/>
+        <w:spacing w:after="0" w:line="270" w:lineRule="atLeast"/>
+        <w:rPr>
+          <w:rFonts w:ascii="Courier New" w:eastAsia="Times New Roman" w:hAnsi="Courier New" w:cs="Courier New"/>
+          <w:color w:val="D4D4D4"/>
+          <w:kern w:val="0"/>
+          <w:sz w:val="18"/>
+          <w:szCs w:val="18"/>
+          <w:lang w:eastAsia="pt-BR"/>
+          <w14:ligatures w14:val="none"/>
+        </w:rPr>
+      </w:pPr>
+      <w:r>
+        <w:rPr>
+          <w:rFonts w:ascii="Courier New" w:eastAsia="Times New Roman" w:hAnsi="Courier New" w:cs="Courier New"/>
+          <w:color w:val="DCDCDC"/>
+          <w:kern w:val="0"/>
+          <w:sz w:val="18"/>
+          <w:szCs w:val="18"/>
+          <w:lang w:eastAsia="pt-BR"/>
+          <w14:ligatures w14:val="none"/>
+        </w:rPr>
+        <w:t>{</w:t>
+      </w:r>
+    </w:p>
+    <w:p>
+      <w:pPr>
+        <w:shd w:val="clear" w:color="auto" w:fill="1E1E1E"/>
+        <w:spacing w:after="0" w:line="270" w:lineRule="atLeast"/>
+        <w:rPr>
+          <w:rFonts w:ascii="Courier New" w:eastAsia="Times New Roman" w:hAnsi="Courier New" w:cs="Courier New"/>
+          <w:color w:val="D4D4D4"/>
+          <w:kern w:val="0"/>
+          <w:sz w:val="18"/>
+          <w:szCs w:val="18"/>
+          <w:lang w:eastAsia="pt-BR"/>
+          <w14:ligatures w14:val="none"/>
+        </w:rPr>
+      </w:pPr>
+      <w:r>
+        <w:rPr>
+          <w:rFonts w:ascii="Courier New" w:eastAsia="Times New Roman" w:hAnsi="Courier New" w:cs="Courier New"/>
+          <w:color w:val="D4D4D4"/>
+          <w:kern w:val="0"/>
+          <w:sz w:val="18"/>
+          <w:szCs w:val="18"/>
+          <w:lang w:eastAsia="pt-BR"/>
+          <w14:ligatures w14:val="none"/>
+        </w:rPr>
+        <w:t>    </w:t>
+      </w:r>
+      <w:r>
+        <w:rPr>
+          <w:rFonts w:ascii="Courier New" w:eastAsia="Times New Roman" w:hAnsi="Courier New" w:cs="Courier New"/>
+          <w:color w:val="9CDCFE"/>
+          <w:kern w:val="0"/>
+          <w:sz w:val="18"/>
+          <w:szCs w:val="18"/>
+          <w:lang w:eastAsia="pt-BR"/>
+          <w14:ligatures w14:val="none"/>
+        </w:rPr>
+        <w:t>"id"</w:t>
+      </w:r>
+      <w:r>
+        <w:rPr>
+          <w:rFonts w:ascii="Courier New" w:eastAsia="Times New Roman" w:hAnsi="Courier New" w:cs="Courier New"/>
+          <w:color w:val="DCDCDC"/>
+          <w:kern w:val="0"/>
+          <w:sz w:val="18"/>
+          <w:szCs w:val="18"/>
+          <w:lang w:eastAsia="pt-BR"/>
+          <w14:ligatures w14:val="none"/>
+        </w:rPr>
+        <w:t>:</w:t>
+      </w:r>
+      <w:r>
+        <w:rPr>
+          <w:rFonts w:ascii="Courier New" w:eastAsia="Times New Roman" w:hAnsi="Courier New" w:cs="Courier New"/>
+          <w:color w:val="D4D4D4"/>
+          <w:kern w:val="0"/>
+          <w:sz w:val="18"/>
+          <w:szCs w:val="18"/>
+          <w:lang w:eastAsia="pt-BR"/>
+          <w14:ligatures w14:val="none"/>
+        </w:rPr>
+        <w:t> </w:t>
+      </w:r>
+      <w:r>
+        <w:rPr>
+          <w:rFonts w:ascii="Courier New" w:eastAsia="Times New Roman" w:hAnsi="Courier New" w:cs="Courier New"/>
+          <w:color w:val="B5CEA8"/>
+          <w:kern w:val="0"/>
+          <w:sz w:val="18"/>
+          <w:szCs w:val="18"/>
+          <w:lang w:eastAsia="pt-BR"/>
+          <w14:ligatures w14:val="none"/>
+        </w:rPr>
+        <w:t>7</w:t>
+      </w:r>
+      <w:r>
+        <w:rPr>
+          <w:rFonts w:ascii="Courier New" w:eastAsia="Times New Roman" w:hAnsi="Courier New" w:cs="Courier New"/>
+          <w:color w:val="DCDCDC"/>
+          <w:kern w:val="0"/>
+          <w:sz w:val="18"/>
+          <w:szCs w:val="18"/>
+          <w:lang w:eastAsia="pt-BR"/>
+          <w14:ligatures w14:val="none"/>
+        </w:rPr>
+        <w:t>,</w:t>
+      </w:r>
+    </w:p>
+    <w:p>
+      <w:pPr>
+        <w:shd w:val="clear" w:color="auto" w:fill="1E1E1E"/>
+        <w:spacing w:after="0" w:line="270" w:lineRule="atLeast"/>
+        <w:rPr>
+          <w:rFonts w:ascii="Courier New" w:eastAsia="Times New Roman" w:hAnsi="Courier New" w:cs="Courier New"/>
+          <w:color w:val="D4D4D4"/>
+          <w:kern w:val="0"/>
+          <w:sz w:val="18"/>
+          <w:szCs w:val="18"/>
+          <w:lang w:eastAsia="pt-BR"/>
+          <w14:ligatures w14:val="none"/>
+        </w:rPr>
+      </w:pPr>
+      <w:r>
+        <w:rPr>
+          <w:rFonts w:ascii="Courier New" w:eastAsia="Times New Roman" w:hAnsi="Courier New" w:cs="Courier New"/>
+          <w:color w:val="D4D4D4"/>
+          <w:kern w:val="0"/>
+          <w:sz w:val="18"/>
+          <w:szCs w:val="18"/>
+          <w:lang w:eastAsia="pt-BR"/>
+          <w14:ligatures w14:val="none"/>
+        </w:rPr>
+        <w:t>    </w:t>
+      </w:r>
+      <w:r>
+        <w:rPr>
+          <w:rFonts w:ascii="Courier New" w:eastAsia="Times New Roman" w:hAnsi="Courier New" w:cs="Courier New"/>
+          <w:color w:val="9CDCFE"/>
+          <w:kern w:val="0"/>
+          <w:sz w:val="18"/>
+          <w:szCs w:val="18"/>
+          <w:lang w:eastAsia="pt-BR"/>
+          <w14:ligatures w14:val="none"/>
+        </w:rPr>
+        <w:t>"nome"</w:t>
+      </w:r>
+      <w:r>
+        <w:rPr>
+          <w:rFonts w:ascii="Courier New" w:eastAsia="Times New Roman" w:hAnsi="Courier New" w:cs="Courier New"/>
+          <w:color w:val="DCDCDC"/>
+          <w:kern w:val="0"/>
+          <w:sz w:val="18"/>
+          <w:szCs w:val="18"/>
+          <w:lang w:eastAsia="pt-BR"/>
+          <w14:ligatures w14:val="none"/>
+        </w:rPr>
+        <w:t>:</w:t>
+      </w:r>
+      <w:r>
+        <w:rPr>
+          <w:rFonts w:ascii="Courier New" w:eastAsia="Times New Roman" w:hAnsi="Courier New" w:cs="Courier New"/>
+          <w:color w:val="D4D4D4"/>
+          <w:kern w:val="0"/>
+          <w:sz w:val="18"/>
+          <w:szCs w:val="18"/>
+          <w:lang w:eastAsia="pt-BR"/>
+          <w14:ligatures w14:val="none"/>
+        </w:rPr>
+        <w:t> </w:t>
+      </w:r>
+      <w:r>
+        <w:rPr>
+          <w:rFonts w:ascii="Courier New" w:eastAsia="Times New Roman" w:hAnsi="Courier New" w:cs="Courier New"/>
+          <w:color w:val="CE9178"/>
+          <w:kern w:val="0"/>
+          <w:sz w:val="18"/>
+          <w:szCs w:val="18"/>
+          <w:lang w:eastAsia="pt-BR"/>
+          <w14:ligatures w14:val="none"/>
+        </w:rPr>
+        <w:t>"Charles Antunes"</w:t>
+      </w:r>
+      <w:r>
+        <w:rPr>
+          <w:rFonts w:ascii="Courier New" w:eastAsia="Times New Roman" w:hAnsi="Courier New" w:cs="Courier New"/>
+          <w:color w:val="DCDCDC"/>
+          <w:kern w:val="0"/>
+          <w:sz w:val="18"/>
+          <w:szCs w:val="18"/>
+          <w:lang w:eastAsia="pt-BR"/>
+          <w14:ligatures w14:val="none"/>
+        </w:rPr>
+        <w:t>,</w:t>
+      </w:r>
+    </w:p>
+    <w:p>
+      <w:pPr>
+        <w:shd w:val="clear" w:color="auto" w:fill="1E1E1E"/>
+        <w:spacing w:after="0" w:line="270" w:lineRule="atLeast"/>
+        <w:rPr>
+          <w:rFonts w:ascii="Courier New" w:eastAsia="Times New Roman" w:hAnsi="Courier New" w:cs="Courier New"/>
+          <w:color w:val="D4D4D4"/>
+          <w:kern w:val="0"/>
+          <w:sz w:val="18"/>
+          <w:szCs w:val="18"/>
+          <w:lang w:eastAsia="pt-BR"/>
+          <w14:ligatures w14:val="none"/>
+        </w:rPr>
+      </w:pPr>
+      <w:r>
+        <w:rPr>
+          <w:rFonts w:ascii="Courier New" w:eastAsia="Times New Roman" w:hAnsi="Courier New" w:cs="Courier New"/>
+          <w:color w:val="D4D4D4"/>
+          <w:kern w:val="0"/>
+          <w:sz w:val="18"/>
+          <w:szCs w:val="18"/>
+          <w:lang w:eastAsia="pt-BR"/>
+          <w14:ligatures w14:val="none"/>
+        </w:rPr>
+        <w:t>    </w:t>
+      </w:r>
+      <w:r>
+        <w:rPr>
+          <w:rFonts w:ascii="Courier New" w:eastAsia="Times New Roman" w:hAnsi="Courier New" w:cs="Courier New"/>
+          <w:color w:val="9CDCFE"/>
+          <w:kern w:val="0"/>
+          <w:sz w:val="18"/>
+          <w:szCs w:val="18"/>
+          <w:lang w:eastAsia="pt-BR"/>
+          <w14:ligatures w14:val="none"/>
+        </w:rPr>
+        <w:t>"ativo"</w:t>
+      </w:r>
+      <w:r>
+        <w:rPr>
+          <w:rFonts w:ascii="Courier New" w:eastAsia="Times New Roman" w:hAnsi="Courier New" w:cs="Courier New"/>
+          <w:color w:val="DCDCDC"/>
+          <w:kern w:val="0"/>
+          <w:sz w:val="18"/>
+          <w:szCs w:val="18"/>
+          <w:lang w:eastAsia="pt-BR"/>
+          <w14:ligatures w14:val="none"/>
+        </w:rPr>
+        <w:t>:</w:t>
+      </w:r>
+      <w:r>
+        <w:rPr>
+          <w:rFonts w:ascii="Courier New" w:eastAsia="Times New Roman" w:hAnsi="Courier New" w:cs="Courier New"/>
+          <w:color w:val="D4D4D4"/>
+          <w:kern w:val="0"/>
+          <w:sz w:val="18"/>
+          <w:szCs w:val="18"/>
+          <w:lang w:eastAsia="pt-BR"/>
+          <w14:ligatures w14:val="none"/>
+        </w:rPr>
+        <w:t> </w:t>
+      </w:r>
+      <w:proofErr w:type="spellStart"/>
+      <w:r>
+        <w:rPr>
+          <w:rFonts w:ascii="Courier New" w:eastAsia="Times New Roman" w:hAnsi="Courier New" w:cs="Courier New"/>
+          <w:color w:val="CE9178"/>
+          <w:kern w:val="0"/>
+          <w:sz w:val="18"/>
+          <w:szCs w:val="18"/>
+          <w:lang w:eastAsia="pt-BR"/>
+          <w14:ligatures w14:val="none"/>
+        </w:rPr>
+        <w:t>true</w:t>
+      </w:r>
+      <w:proofErr w:type="spellEnd"/>
+      <w:r>
+        <w:rPr>
+          <w:rFonts w:ascii="Courier New" w:eastAsia="Times New Roman" w:hAnsi="Courier New" w:cs="Courier New"/>
+          <w:color w:val="DCDCDC"/>
+          <w:kern w:val="0"/>
+          <w:sz w:val="18"/>
+          <w:szCs w:val="18"/>
+          <w:lang w:eastAsia="pt-BR"/>
+          <w14:ligatures w14:val="none"/>
+        </w:rPr>
+        <w:t>,</w:t>
+      </w:r>
+    </w:p>
+    <w:p>
+      <w:pPr>
+        <w:shd w:val="clear" w:color="auto" w:fill="1E1E1E"/>
+        <w:spacing w:after="0" w:line="270" w:lineRule="atLeast"/>
+        <w:rPr>
+          <w:rFonts w:ascii="Courier New" w:eastAsia="Times New Roman" w:hAnsi="Courier New" w:cs="Courier New"/>
+          <w:color w:val="D4D4D4"/>
+          <w:kern w:val="0"/>
+          <w:sz w:val="18"/>
+          <w:szCs w:val="18"/>
+          <w:lang w:eastAsia="pt-BR"/>
+          <w14:ligatures w14:val="none"/>
+        </w:rPr>
+      </w:pPr>
+      <w:r>
+        <w:rPr>
+          <w:rFonts w:ascii="Courier New" w:eastAsia="Times New Roman" w:hAnsi="Courier New" w:cs="Courier New"/>
+          <w:color w:val="D4D4D4"/>
+          <w:kern w:val="0"/>
+          <w:sz w:val="18"/>
+          <w:szCs w:val="18"/>
+          <w:lang w:eastAsia="pt-BR"/>
+          <w14:ligatures w14:val="none"/>
+        </w:rPr>
+        <w:t>    </w:t>
+      </w:r>
+      <w:r>
+        <w:rPr>
+          <w:rFonts w:ascii="Courier New" w:eastAsia="Times New Roman" w:hAnsi="Courier New" w:cs="Courier New"/>
+          <w:color w:val="9CDCFE"/>
+          <w:kern w:val="0"/>
+          <w:sz w:val="18"/>
+          <w:szCs w:val="18"/>
+          <w:lang w:eastAsia="pt-BR"/>
+          <w14:ligatures w14:val="none"/>
+        </w:rPr>
+        <w:t>"email"</w:t>
+      </w:r>
+      <w:r>
+        <w:rPr>
+          <w:rFonts w:ascii="Courier New" w:eastAsia="Times New Roman" w:hAnsi="Courier New" w:cs="Courier New"/>
+          <w:color w:val="DCDCDC"/>
+          <w:kern w:val="0"/>
+          <w:sz w:val="18"/>
+          <w:szCs w:val="18"/>
+          <w:lang w:eastAsia="pt-BR"/>
+          <w14:ligatures w14:val="none"/>
+        </w:rPr>
+        <w:t>:</w:t>
+      </w:r>
+      <w:r>
+        <w:rPr>
+          <w:rFonts w:ascii="Courier New" w:eastAsia="Times New Roman" w:hAnsi="Courier New" w:cs="Courier New"/>
+          <w:color w:val="D4D4D4"/>
+          <w:kern w:val="0"/>
+          <w:sz w:val="18"/>
+          <w:szCs w:val="18"/>
+          <w:lang w:eastAsia="pt-BR"/>
+          <w14:ligatures w14:val="none"/>
+        </w:rPr>
+        <w:t> </w:t>
+      </w:r>
+      <w:r>
+        <w:rPr>
+          <w:rFonts w:ascii="Courier New" w:eastAsia="Times New Roman" w:hAnsi="Courier New" w:cs="Courier New"/>
+          <w:color w:val="CE9178"/>
+          <w:kern w:val="0"/>
+          <w:sz w:val="18"/>
+          <w:szCs w:val="18"/>
+          <w:lang w:eastAsia="pt-BR"/>
+          <w14:ligatures w14:val="none"/>
+        </w:rPr>
+        <w:t>"charleswcatunes@gmail.com"</w:t>
+      </w:r>
+      <w:r>
+        <w:rPr>
+          <w:rFonts w:ascii="Courier New" w:eastAsia="Times New Roman" w:hAnsi="Courier New" w:cs="Courier New"/>
+          <w:color w:val="DCDCDC"/>
+          <w:kern w:val="0"/>
+          <w:sz w:val="18"/>
+          <w:szCs w:val="18"/>
+          <w:lang w:eastAsia="pt-BR"/>
+          <w14:ligatures w14:val="none"/>
+        </w:rPr>
+        <w:t>,</w:t>
+      </w:r>
+    </w:p>
+    <w:p>
+      <w:pPr>
+        <w:shd w:val="clear" w:color="auto" w:fill="1E1E1E"/>
+        <w:spacing w:after="0" w:line="270" w:lineRule="atLeast"/>
+        <w:rPr>
+          <w:rFonts w:ascii="Courier New" w:eastAsia="Times New Roman" w:hAnsi="Courier New" w:cs="Courier New"/>
+          <w:color w:val="D4D4D4"/>
+          <w:kern w:val="0"/>
+          <w:sz w:val="18"/>
+          <w:szCs w:val="18"/>
+          <w:lang w:eastAsia="pt-BR"/>
+          <w14:ligatures w14:val="none"/>
+        </w:rPr>
+      </w:pPr>
+      <w:r>
+        <w:rPr>
+          <w:rFonts w:ascii="Courier New" w:eastAsia="Times New Roman" w:hAnsi="Courier New" w:cs="Courier New"/>
+          <w:color w:val="D4D4D4"/>
+          <w:kern w:val="0"/>
+          <w:sz w:val="18"/>
+          <w:szCs w:val="18"/>
+          <w:lang w:eastAsia="pt-BR"/>
+          <w14:ligatures w14:val="none"/>
+        </w:rPr>
+        <w:t>    </w:t>
+      </w:r>
+      <w:r>
+        <w:rPr>
+          <w:rFonts w:ascii="Courier New" w:eastAsia="Times New Roman" w:hAnsi="Courier New" w:cs="Courier New"/>
+          <w:color w:val="9CDCFE"/>
+          <w:kern w:val="0"/>
+          <w:sz w:val="18"/>
+          <w:szCs w:val="18"/>
+          <w:lang w:eastAsia="pt-BR"/>
+          <w14:ligatures w14:val="none"/>
+        </w:rPr>
+        <w:t>"role"</w:t>
+      </w:r>
+      <w:r>
+        <w:rPr>
+          <w:rFonts w:ascii="Courier New" w:eastAsia="Times New Roman" w:hAnsi="Courier New" w:cs="Courier New"/>
+          <w:color w:val="DCDCDC"/>
+          <w:kern w:val="0"/>
+          <w:sz w:val="18"/>
+          <w:szCs w:val="18"/>
+          <w:lang w:eastAsia="pt-BR"/>
+          <w14:ligatures w14:val="none"/>
+        </w:rPr>
+        <w:t>:</w:t>
+      </w:r>
+      <w:r>
+        <w:rPr>
+          <w:rFonts w:ascii="Courier New" w:eastAsia="Times New Roman" w:hAnsi="Courier New" w:cs="Courier New"/>
+          <w:color w:val="D4D4D4"/>
+          <w:kern w:val="0"/>
+          <w:sz w:val="18"/>
+          <w:szCs w:val="18"/>
+          <w:lang w:eastAsia="pt-BR"/>
+          <w14:ligatures w14:val="none"/>
+        </w:rPr>
+        <w:t> </w:t>
+      </w:r>
+      <w:r>
+        <w:rPr>
+          <w:rFonts w:ascii="Courier New" w:eastAsia="Times New Roman" w:hAnsi="Courier New" w:cs="Courier New"/>
+          <w:color w:val="CE9178"/>
+          <w:kern w:val="0"/>
+          <w:sz w:val="18"/>
+          <w:szCs w:val="18"/>
+          <w:lang w:eastAsia="pt-BR"/>
+          <w14:ligatures w14:val="none"/>
+        </w:rPr>
+        <w:t>"estudante"</w:t>
+      </w:r>
+      <w:r>
+        <w:rPr>
+          <w:rFonts w:ascii="Courier New" w:eastAsia="Times New Roman" w:hAnsi="Courier New" w:cs="Courier New"/>
+          <w:color w:val="DCDCDC"/>
+          <w:kern w:val="0"/>
+          <w:sz w:val="18"/>
+          <w:szCs w:val="18"/>
+          <w:lang w:eastAsia="pt-BR"/>
+          <w14:ligatures w14:val="none"/>
+        </w:rPr>
+        <w:t>,</w:t>
+      </w:r>
+    </w:p>
+    <w:p>
+      <w:pPr>
+        <w:shd w:val="clear" w:color="auto" w:fill="1E1E1E"/>
+        <w:spacing w:after="0" w:line="270" w:lineRule="atLeast"/>
+        <w:rPr>
+          <w:rFonts w:ascii="Courier New" w:eastAsia="Times New Roman" w:hAnsi="Courier New" w:cs="Courier New"/>
+          <w:color w:val="D4D4D4"/>
+          <w:kern w:val="0"/>
+          <w:sz w:val="18"/>
+          <w:szCs w:val="18"/>
+          <w:lang w:eastAsia="pt-BR"/>
+          <w14:ligatures w14:val="none"/>
+        </w:rPr>
+      </w:pPr>
+      <w:r>
+        <w:rPr>
+          <w:rFonts w:ascii="Courier New" w:eastAsia="Times New Roman" w:hAnsi="Courier New" w:cs="Courier New"/>
+          <w:color w:val="D4D4D4"/>
+          <w:kern w:val="0"/>
+          <w:sz w:val="18"/>
+          <w:szCs w:val="18"/>
+          <w:lang w:eastAsia="pt-BR"/>
+          <w14:ligatures w14:val="none"/>
+        </w:rPr>
+        <w:t>    </w:t>
+      </w:r>
+      <w:r>
+        <w:rPr>
+          <w:rFonts w:ascii="Courier New" w:eastAsia="Times New Roman" w:hAnsi="Courier New" w:cs="Courier New"/>
+          <w:color w:val="9CDCFE"/>
+          <w:kern w:val="0"/>
+          <w:sz w:val="18"/>
+          <w:szCs w:val="18"/>
+          <w:lang w:eastAsia="pt-BR"/>
+          <w14:ligatures w14:val="none"/>
+        </w:rPr>
+        <w:t>"</w:t>
+      </w:r>
+      <w:proofErr w:type="spellStart"/>
+      <w:r>
+        <w:rPr>
+          <w:rFonts w:ascii="Courier New" w:eastAsia="Times New Roman" w:hAnsi="Courier New" w:cs="Courier New"/>
+          <w:color w:val="9CDCFE"/>
+          <w:kern w:val="0"/>
+          <w:sz w:val="18"/>
+          <w:szCs w:val="18"/>
+          <w:lang w:eastAsia="pt-BR"/>
+          <w14:ligatures w14:val="none"/>
+        </w:rPr>
+        <w:t>createdAt</w:t>
+      </w:r>
+      <w:proofErr w:type="spellEnd"/>
+      <w:r>
+        <w:rPr>
+          <w:rFonts w:ascii="Courier New" w:eastAsia="Times New Roman" w:hAnsi="Courier New" w:cs="Courier New"/>
+          <w:color w:val="9CDCFE"/>
+          <w:kern w:val="0"/>
+          <w:sz w:val="18"/>
+          <w:szCs w:val="18"/>
+          <w:lang w:eastAsia="pt-BR"/>
+          <w14:ligatures w14:val="none"/>
+        </w:rPr>
+        <w:t>"</w:t>
+      </w:r>
+      <w:r>
+        <w:rPr>
+          <w:rFonts w:ascii="Courier New" w:eastAsia="Times New Roman" w:hAnsi="Courier New" w:cs="Courier New"/>
+          <w:color w:val="DCDCDC"/>
+          <w:kern w:val="0"/>
+          <w:sz w:val="18"/>
+          <w:szCs w:val="18"/>
+          <w:lang w:eastAsia="pt-BR"/>
+          <w14:ligatures w14:val="none"/>
+        </w:rPr>
+        <w:t>:</w:t>
+      </w:r>
+      <w:r>
+        <w:rPr>
+          <w:rFonts w:ascii="Courier New" w:eastAsia="Times New Roman" w:hAnsi="Courier New" w:cs="Courier New"/>
+          <w:color w:val="D4D4D4"/>
+          <w:kern w:val="0"/>
+          <w:sz w:val="18"/>
+          <w:szCs w:val="18"/>
+          <w:lang w:eastAsia="pt-BR"/>
+          <w14:ligatures w14:val="none"/>
+        </w:rPr>
+        <w:t> </w:t>
+      </w:r>
+      <w:r>
+        <w:rPr>
+          <w:rFonts w:ascii="Courier New" w:eastAsia="Times New Roman" w:hAnsi="Courier New" w:cs="Courier New"/>
+          <w:color w:val="CE9178"/>
+          <w:kern w:val="0"/>
+          <w:sz w:val="18"/>
+          <w:szCs w:val="18"/>
+          <w:lang w:eastAsia="pt-BR"/>
+          <w14:ligatures w14:val="none"/>
+        </w:rPr>
+        <w:t>"2023-05-25T06:09:52.000Z"</w:t>
+      </w:r>
+      <w:r>
+        <w:rPr>
+          <w:rFonts w:ascii="Courier New" w:eastAsia="Times New Roman" w:hAnsi="Courier New" w:cs="Courier New"/>
+          <w:color w:val="DCDCDC"/>
+          <w:kern w:val="0"/>
+          <w:sz w:val="18"/>
+          <w:szCs w:val="18"/>
+          <w:lang w:eastAsia="pt-BR"/>
+          <w14:ligatures w14:val="none"/>
+        </w:rPr>
+        <w:t>,</w:t>
+      </w:r>
+    </w:p>
+    <w:p>
+      <w:pPr>
+        <w:shd w:val="clear" w:color="auto" w:fill="1E1E1E"/>
+        <w:spacing w:after="0" w:line="270" w:lineRule="atLeast"/>
+        <w:rPr>
+          <w:rFonts w:ascii="Courier New" w:eastAsia="Times New Roman" w:hAnsi="Courier New" w:cs="Courier New"/>
+          <w:color w:val="D4D4D4"/>
+          <w:kern w:val="0"/>
+          <w:sz w:val="18"/>
+          <w:szCs w:val="18"/>
+          <w:lang w:eastAsia="pt-BR"/>
+          <w14:ligatures w14:val="none"/>
+        </w:rPr>
+      </w:pPr>
+      <w:r>
+        <w:rPr>
+          <w:rFonts w:ascii="Courier New" w:eastAsia="Times New Roman" w:hAnsi="Courier New" w:cs="Courier New"/>
+          <w:color w:val="D4D4D4"/>
+          <w:kern w:val="0"/>
+          <w:sz w:val="18"/>
+          <w:szCs w:val="18"/>
+          <w:lang w:eastAsia="pt-BR"/>
+          <w14:ligatures w14:val="none"/>
+        </w:rPr>
+        <w:t>    </w:t>
+      </w:r>
+      <w:r>
+        <w:rPr>
+          <w:rFonts w:ascii="Courier New" w:eastAsia="Times New Roman" w:hAnsi="Courier New" w:cs="Courier New"/>
+          <w:color w:val="9CDCFE"/>
+          <w:kern w:val="0"/>
+          <w:sz w:val="18"/>
+          <w:szCs w:val="18"/>
+          <w:lang w:eastAsia="pt-BR"/>
+          <w14:ligatures w14:val="none"/>
+        </w:rPr>
+        <w:t>"</w:t>
+      </w:r>
+      <w:proofErr w:type="spellStart"/>
+      <w:r>
+        <w:rPr>
+          <w:rFonts w:ascii="Courier New" w:eastAsia="Times New Roman" w:hAnsi="Courier New" w:cs="Courier New"/>
+          <w:color w:val="9CDCFE"/>
+          <w:kern w:val="0"/>
+          <w:sz w:val="18"/>
+          <w:szCs w:val="18"/>
+          <w:lang w:eastAsia="pt-BR"/>
+          <w14:ligatures w14:val="none"/>
+        </w:rPr>
+        <w:t>updatedAt</w:t>
+      </w:r>
+      <w:proofErr w:type="spellEnd"/>
+      <w:r>
+        <w:rPr>
+          <w:rFonts w:ascii="Courier New" w:eastAsia="Times New Roman" w:hAnsi="Courier New" w:cs="Courier New"/>
+          <w:color w:val="9CDCFE"/>
+          <w:kern w:val="0"/>
+          <w:sz w:val="18"/>
+          <w:szCs w:val="18"/>
+          <w:lang w:eastAsia="pt-BR"/>
+          <w14:ligatures w14:val="none"/>
+        </w:rPr>
+        <w:t>"</w:t>
+      </w:r>
+      <w:r>
+        <w:rPr>
+          <w:rFonts w:ascii="Courier New" w:eastAsia="Times New Roman" w:hAnsi="Courier New" w:cs="Courier New"/>
+          <w:color w:val="DCDCDC"/>
+          <w:kern w:val="0"/>
+          <w:sz w:val="18"/>
+          <w:szCs w:val="18"/>
+          <w:lang w:eastAsia="pt-BR"/>
+          <w14:ligatures w14:val="none"/>
+        </w:rPr>
+        <w:t>:</w:t>
+      </w:r>
+      <w:r>
+        <w:rPr>
+          <w:rFonts w:ascii="Courier New" w:eastAsia="Times New Roman" w:hAnsi="Courier New" w:cs="Courier New"/>
+          <w:color w:val="D4D4D4"/>
+          <w:kern w:val="0"/>
+          <w:sz w:val="18"/>
+          <w:szCs w:val="18"/>
+          <w:lang w:eastAsia="pt-BR"/>
+          <w14:ligatures w14:val="none"/>
+        </w:rPr>
+        <w:t> </w:t>
+      </w:r>
+      <w:r>
+        <w:rPr>
+          <w:rFonts w:ascii="Courier New" w:eastAsia="Times New Roman" w:hAnsi="Courier New" w:cs="Courier New"/>
+          <w:color w:val="CE9178"/>
+          <w:kern w:val="0"/>
+          <w:sz w:val="18"/>
+          <w:szCs w:val="18"/>
+          <w:lang w:eastAsia="pt-BR"/>
+          <w14:ligatures w14:val="none"/>
+        </w:rPr>
+        <w:t>"2023-05-25T06:09:52.000Z"</w:t>
+      </w:r>
+    </w:p>
+    <w:p>
+      <w:pPr>
+        <w:shd w:val="clear" w:color="auto" w:fill="1E1E1E"/>
+        <w:spacing w:after="0" w:line="270" w:lineRule="atLeast"/>
+        <w:rPr>
+          <w:rFonts w:ascii="Courier New" w:eastAsia="Times New Roman" w:hAnsi="Courier New" w:cs="Courier New"/>
+          <w:color w:val="D4D4D4"/>
+          <w:kern w:val="0"/>
+          <w:sz w:val="18"/>
+          <w:szCs w:val="18"/>
+          <w:lang w:eastAsia="pt-BR"/>
+          <w14:ligatures w14:val="none"/>
+        </w:rPr>
+      </w:pPr>
+      <w:r>
+        <w:rPr>
+          <w:rFonts w:ascii="Courier New" w:eastAsia="Times New Roman" w:hAnsi="Courier New" w:cs="Courier New"/>
+          <w:color w:val="DCDCDC"/>
+          <w:kern w:val="0"/>
+          <w:sz w:val="18"/>
+          <w:szCs w:val="18"/>
+          <w:lang w:eastAsia="pt-BR"/>
+          <w14:ligatures w14:val="none"/>
+        </w:rPr>
+        <w:t>}</w:t>
+      </w:r>
+    </w:p>
+    <w:p>
+      <w:pPr>
+        <w:pStyle w:val="SemEspaamento"/>
+        <w:rPr>
+          <w:lang w:eastAsia="pt-BR"/>
+        </w:rPr>
+      </w:pPr>
+    </w:p>
+    <w:p>
+      <w:pPr>
+        <w:pStyle w:val="SemEspaamento"/>
+        <w:rPr>
+          <w:lang w:eastAsia="pt-BR"/>
+        </w:rPr>
+      </w:pPr>
+    </w:p>
+    <w:p>
+      <w:pPr>
+        <w:pStyle w:val="SemEspaamento"/>
+        <w:rPr>
+          <w:lang w:eastAsia="pt-BR"/>
+        </w:rPr>
+      </w:pPr>
+      <w:r>
+        <w:rPr>
+          <w:b/>
+          <w:bCs/>
+          <w:sz w:val="24"/>
+          <w:szCs w:val="24"/>
+          <w:lang w:eastAsia="pt-BR"/>
+        </w:rPr>
+        <w:t>Adicionar</w:t>
+      </w:r>
+      <w:r>
+        <w:rPr>
+          <w:sz w:val="24"/>
+          <w:szCs w:val="24"/>
+          <w:lang w:eastAsia="pt-BR"/>
+        </w:rPr>
+        <w:t xml:space="preserve"> </w:t>
+      </w:r>
+      <w:r>
+        <w:rPr>
+          <w:lang w:eastAsia="pt-BR"/>
+        </w:rPr>
+        <w:t xml:space="preserve">= adicionado a pessoa de id_2 </w:t>
+      </w:r>
+      <w:proofErr w:type="gramStart"/>
+      <w:r>
+        <w:rPr>
+          <w:lang w:eastAsia="pt-BR"/>
+        </w:rPr>
+        <w:t>na  com</w:t>
+      </w:r>
+      <w:proofErr w:type="gramEnd"/>
+      <w:r>
+        <w:rPr>
+          <w:lang w:eastAsia="pt-BR"/>
+        </w:rPr>
+        <w:t xml:space="preserve"> status de “confirmado” na turma 4</w:t>
+      </w:r>
+    </w:p>
+    <w:p>
+      <w:pPr>
+        <w:pStyle w:val="SemEspaamento"/>
+        <w:rPr>
+          <w:lang w:eastAsia="pt-BR"/>
+        </w:rPr>
+      </w:pPr>
+      <w:proofErr w:type="spellStart"/>
+      <w:r>
+        <w:rPr>
+          <w:lang w:eastAsia="pt-BR"/>
+        </w:rPr>
+        <w:t>Postman</w:t>
+      </w:r>
+      <w:proofErr w:type="spellEnd"/>
+      <w:r>
+        <w:rPr>
+          <w:lang w:eastAsia="pt-BR"/>
+        </w:rPr>
+        <w:t xml:space="preserve">: </w:t>
+      </w:r>
+    </w:p>
+    <w:p>
+      <w:pPr>
+        <w:shd w:val="clear" w:color="auto" w:fill="222222"/>
+        <w:spacing w:after="0" w:line="285" w:lineRule="atLeast"/>
+        <w:rPr>
+          <w:rFonts w:ascii="Fira Code" w:eastAsia="Times New Roman" w:hAnsi="Fira Code" w:cs="Fira Code"/>
+          <w:color w:val="FFFFFF"/>
+          <w:kern w:val="0"/>
+          <w:sz w:val="21"/>
+          <w:szCs w:val="21"/>
+          <w:lang w:eastAsia="pt-BR"/>
+          <w14:ligatures w14:val="none"/>
+        </w:rPr>
+      </w:pPr>
+      <w:r>
+        <w:rPr>
+          <w:lang w:eastAsia="pt-BR"/>
+        </w:rPr>
+        <w:t>POST</w:t>
+      </w:r>
+      <w:r>
+        <w:rPr>
+          <w:rFonts w:ascii="Helvetica" w:hAnsi="Helvetica"/>
+          <w:color w:val="FFFFFF"/>
+          <w:sz w:val="18"/>
+          <w:szCs w:val="18"/>
+          <w:shd w:val="clear" w:color="auto" w:fill="212121"/>
+        </w:rPr>
+        <w:t xml:space="preserve"> </w:t>
+      </w:r>
+      <w:r>
+        <w:rPr>
+          <w:rFonts w:ascii="Helvetica" w:hAnsi="Helvetica"/>
+          <w:color w:val="FFFFFF"/>
+          <w:sz w:val="18"/>
+          <w:szCs w:val="18"/>
+          <w:shd w:val="clear" w:color="auto" w:fill="212121"/>
+        </w:rPr>
+        <w:tab/>
+        <w:t>http://localhost:3000/pessoas/2/matricula/</w:t>
+      </w:r>
+    </w:p>
+    <w:p>
+      <w:pPr>
+        <w:shd w:val="clear" w:color="auto" w:fill="1E1E1E"/>
+        <w:spacing w:after="0" w:line="270" w:lineRule="atLeast"/>
+        <w:rPr>
+          <w:rFonts w:ascii="Courier New" w:eastAsia="Times New Roman" w:hAnsi="Courier New" w:cs="Courier New"/>
+          <w:color w:val="DCDCDC"/>
+          <w:kern w:val="0"/>
+          <w:sz w:val="18"/>
+          <w:szCs w:val="18"/>
+          <w:lang w:eastAsia="pt-BR"/>
+          <w14:ligatures w14:val="none"/>
+        </w:rPr>
+      </w:pPr>
+    </w:p>
+    <w:p>
+      <w:pPr>
+        <w:shd w:val="clear" w:color="auto" w:fill="1E1E1E"/>
+        <w:spacing w:after="0" w:line="270" w:lineRule="atLeast"/>
+        <w:rPr>
+          <w:rFonts w:ascii="Courier New" w:eastAsia="Times New Roman" w:hAnsi="Courier New" w:cs="Courier New"/>
+          <w:color w:val="D4D4D4"/>
+          <w:kern w:val="0"/>
+          <w:sz w:val="18"/>
+          <w:szCs w:val="18"/>
+          <w:lang w:eastAsia="pt-BR"/>
+          <w14:ligatures w14:val="none"/>
+        </w:rPr>
+      </w:pPr>
+      <w:r>
+        <w:rPr>
+          <w:rFonts w:ascii="Courier New" w:eastAsia="Times New Roman" w:hAnsi="Courier New" w:cs="Courier New"/>
+          <w:color w:val="DCDCDC"/>
+          <w:kern w:val="0"/>
+          <w:sz w:val="18"/>
+          <w:szCs w:val="18"/>
+          <w:lang w:eastAsia="pt-BR"/>
+          <w14:ligatures w14:val="none"/>
+        </w:rPr>
+        <w:t>{</w:t>
+      </w:r>
+    </w:p>
+    <w:p>
+      <w:pPr>
+        <w:shd w:val="clear" w:color="auto" w:fill="1E1E1E"/>
+        <w:spacing w:after="0" w:line="270" w:lineRule="atLeast"/>
+        <w:rPr>
+          <w:rFonts w:ascii="Courier New" w:eastAsia="Times New Roman" w:hAnsi="Courier New" w:cs="Courier New"/>
+          <w:color w:val="D4D4D4"/>
+          <w:kern w:val="0"/>
+          <w:sz w:val="18"/>
+          <w:szCs w:val="18"/>
+          <w:lang w:eastAsia="pt-BR"/>
+          <w14:ligatures w14:val="none"/>
+        </w:rPr>
+      </w:pPr>
+      <w:r>
+        <w:rPr>
+          <w:rFonts w:ascii="Courier New" w:eastAsia="Times New Roman" w:hAnsi="Courier New" w:cs="Courier New"/>
+          <w:color w:val="D4D4D4"/>
+          <w:kern w:val="0"/>
+          <w:sz w:val="18"/>
+          <w:szCs w:val="18"/>
+          <w:lang w:eastAsia="pt-BR"/>
+          <w14:ligatures w14:val="none"/>
+        </w:rPr>
+        <w:t>    </w:t>
+      </w:r>
+      <w:r>
+        <w:rPr>
+          <w:rFonts w:ascii="Courier New" w:eastAsia="Times New Roman" w:hAnsi="Courier New" w:cs="Courier New"/>
+          <w:color w:val="9CDCFE"/>
+          <w:kern w:val="0"/>
+          <w:sz w:val="18"/>
+          <w:szCs w:val="18"/>
+          <w:lang w:eastAsia="pt-BR"/>
+          <w14:ligatures w14:val="none"/>
+        </w:rPr>
+        <w:t>"status"</w:t>
+      </w:r>
+      <w:r>
+        <w:rPr>
+          <w:rFonts w:ascii="Courier New" w:eastAsia="Times New Roman" w:hAnsi="Courier New" w:cs="Courier New"/>
+          <w:color w:val="DCDCDC"/>
+          <w:kern w:val="0"/>
+          <w:sz w:val="18"/>
+          <w:szCs w:val="18"/>
+          <w:lang w:eastAsia="pt-BR"/>
+          <w14:ligatures w14:val="none"/>
+        </w:rPr>
+        <w:t>:</w:t>
+      </w:r>
+      <w:r>
+        <w:rPr>
+          <w:rFonts w:ascii="Courier New" w:eastAsia="Times New Roman" w:hAnsi="Courier New" w:cs="Courier New"/>
+          <w:color w:val="D4D4D4"/>
+          <w:kern w:val="0"/>
+          <w:sz w:val="18"/>
+          <w:szCs w:val="18"/>
+          <w:lang w:eastAsia="pt-BR"/>
+          <w14:ligatures w14:val="none"/>
+        </w:rPr>
+        <w:t> </w:t>
+      </w:r>
+      <w:r>
+        <w:rPr>
+          <w:rFonts w:ascii="Courier New" w:eastAsia="Times New Roman" w:hAnsi="Courier New" w:cs="Courier New"/>
+          <w:color w:val="CE9178"/>
+          <w:kern w:val="0"/>
+          <w:sz w:val="18"/>
+          <w:szCs w:val="18"/>
+          <w:lang w:eastAsia="pt-BR"/>
+          <w14:ligatures w14:val="none"/>
+        </w:rPr>
+        <w:t>"confirmado"</w:t>
+      </w:r>
+      <w:r>
+        <w:rPr>
+          <w:rFonts w:ascii="Courier New" w:eastAsia="Times New Roman" w:hAnsi="Courier New" w:cs="Courier New"/>
+          <w:color w:val="DCDCDC"/>
+          <w:kern w:val="0"/>
+          <w:sz w:val="18"/>
+          <w:szCs w:val="18"/>
+          <w:lang w:eastAsia="pt-BR"/>
+          <w14:ligatures w14:val="none"/>
+        </w:rPr>
+        <w:t>,</w:t>
+      </w:r>
+    </w:p>
+    <w:p>
+      <w:pPr>
+        <w:shd w:val="clear" w:color="auto" w:fill="1E1E1E"/>
+        <w:spacing w:after="0" w:line="270" w:lineRule="atLeast"/>
+        <w:rPr>
+          <w:rFonts w:ascii="Courier New" w:eastAsia="Times New Roman" w:hAnsi="Courier New" w:cs="Courier New"/>
+          <w:color w:val="D4D4D4"/>
+          <w:kern w:val="0"/>
+          <w:sz w:val="18"/>
+          <w:szCs w:val="18"/>
+          <w:lang w:eastAsia="pt-BR"/>
+          <w14:ligatures w14:val="none"/>
+        </w:rPr>
+      </w:pPr>
+      <w:r>
+        <w:rPr>
+          <w:rFonts w:ascii="Courier New" w:eastAsia="Times New Roman" w:hAnsi="Courier New" w:cs="Courier New"/>
+          <w:color w:val="D4D4D4"/>
+          <w:kern w:val="0"/>
+          <w:sz w:val="18"/>
+          <w:szCs w:val="18"/>
+          <w:lang w:eastAsia="pt-BR"/>
+          <w14:ligatures w14:val="none"/>
+        </w:rPr>
+        <w:t>    </w:t>
+      </w:r>
+      <w:r>
+        <w:rPr>
+          <w:rFonts w:ascii="Courier New" w:eastAsia="Times New Roman" w:hAnsi="Courier New" w:cs="Courier New"/>
+          <w:color w:val="9CDCFE"/>
+          <w:kern w:val="0"/>
+          <w:sz w:val="18"/>
+          <w:szCs w:val="18"/>
+          <w:lang w:eastAsia="pt-BR"/>
+          <w14:ligatures w14:val="none"/>
+        </w:rPr>
+        <w:t>"</w:t>
+      </w:r>
+      <w:proofErr w:type="spellStart"/>
+      <w:r>
+        <w:rPr>
+          <w:rFonts w:ascii="Courier New" w:eastAsia="Times New Roman" w:hAnsi="Courier New" w:cs="Courier New"/>
+          <w:color w:val="9CDCFE"/>
+          <w:kern w:val="0"/>
+          <w:sz w:val="18"/>
+          <w:szCs w:val="18"/>
+          <w:lang w:eastAsia="pt-BR"/>
+          <w14:ligatures w14:val="none"/>
+        </w:rPr>
+        <w:t>turma_id</w:t>
+      </w:r>
+      <w:proofErr w:type="spellEnd"/>
+      <w:r>
+        <w:rPr>
+          <w:rFonts w:ascii="Courier New" w:eastAsia="Times New Roman" w:hAnsi="Courier New" w:cs="Courier New"/>
+          <w:color w:val="9CDCFE"/>
+          <w:kern w:val="0"/>
+          <w:sz w:val="18"/>
+          <w:szCs w:val="18"/>
+          <w:lang w:eastAsia="pt-BR"/>
+          <w14:ligatures w14:val="none"/>
+        </w:rPr>
+        <w:t>"</w:t>
+      </w:r>
+      <w:r>
+        <w:rPr>
+          <w:rFonts w:ascii="Courier New" w:eastAsia="Times New Roman" w:hAnsi="Courier New" w:cs="Courier New"/>
+          <w:color w:val="DCDCDC"/>
+          <w:kern w:val="0"/>
+          <w:sz w:val="18"/>
+          <w:szCs w:val="18"/>
+          <w:lang w:eastAsia="pt-BR"/>
+          <w14:ligatures w14:val="none"/>
+        </w:rPr>
+        <w:t>:</w:t>
+      </w:r>
+      <w:r>
+        <w:rPr>
+          <w:rFonts w:ascii="Courier New" w:eastAsia="Times New Roman" w:hAnsi="Courier New" w:cs="Courier New"/>
+          <w:color w:val="D4D4D4"/>
+          <w:kern w:val="0"/>
+          <w:sz w:val="18"/>
+          <w:szCs w:val="18"/>
+          <w:lang w:eastAsia="pt-BR"/>
+          <w14:ligatures w14:val="none"/>
+        </w:rPr>
+        <w:t> </w:t>
+      </w:r>
+      <w:r>
+        <w:rPr>
+          <w:rFonts w:ascii="Courier New" w:eastAsia="Times New Roman" w:hAnsi="Courier New" w:cs="Courier New"/>
+          <w:color w:val="B5CEA8"/>
+          <w:kern w:val="0"/>
+          <w:sz w:val="18"/>
+          <w:szCs w:val="18"/>
+          <w:lang w:eastAsia="pt-BR"/>
+          <w14:ligatures w14:val="none"/>
+        </w:rPr>
+        <w:t>4</w:t>
+      </w:r>
+    </w:p>
+    <w:p>
+      <w:pPr>
+        <w:shd w:val="clear" w:color="auto" w:fill="1E1E1E"/>
+        <w:spacing w:after="0" w:line="270" w:lineRule="atLeast"/>
+        <w:rPr>
+          <w:rFonts w:ascii="Courier New" w:eastAsia="Times New Roman" w:hAnsi="Courier New" w:cs="Courier New"/>
+          <w:color w:val="D4D4D4"/>
+          <w:kern w:val="0"/>
+          <w:sz w:val="18"/>
+          <w:szCs w:val="18"/>
+          <w:lang w:eastAsia="pt-BR"/>
+          <w14:ligatures w14:val="none"/>
+        </w:rPr>
+      </w:pPr>
+      <w:r>
+        <w:rPr>
+          <w:rFonts w:ascii="Courier New" w:eastAsia="Times New Roman" w:hAnsi="Courier New" w:cs="Courier New"/>
+          <w:color w:val="DCDCDC"/>
+          <w:kern w:val="0"/>
+          <w:sz w:val="18"/>
+          <w:szCs w:val="18"/>
+          <w:lang w:eastAsia="pt-BR"/>
+          <w14:ligatures w14:val="none"/>
+        </w:rPr>
+        <w:t>}</w:t>
+      </w:r>
+    </w:p>
+    <w:p>
+      <w:pPr>
+        <w:shd w:val="clear" w:color="auto" w:fill="222222"/>
+        <w:spacing w:after="0" w:line="285" w:lineRule="atLeast"/>
+        <w:rPr>
+          <w:rFonts w:ascii="Fira Code" w:eastAsia="Times New Roman" w:hAnsi="Fira Code" w:cs="Fira Code"/>
+          <w:color w:val="FFFFFF"/>
+          <w:kern w:val="0"/>
+          <w:sz w:val="21"/>
+          <w:szCs w:val="21"/>
+          <w:lang w:eastAsia="pt-BR"/>
+          <w14:ligatures w14:val="none"/>
+        </w:rPr>
+      </w:pPr>
+    </w:p>
+    <w:p>
+      <w:pPr>
+        <w:shd w:val="clear" w:color="auto" w:fill="222222"/>
+        <w:spacing w:after="0" w:line="285" w:lineRule="atLeast"/>
+        <w:rPr>
+          <w:rFonts w:ascii="Fira Code" w:eastAsia="Times New Roman" w:hAnsi="Fira Code" w:cs="Fira Code"/>
+          <w:color w:val="FFFFFF"/>
+          <w:kern w:val="0"/>
+          <w:sz w:val="21"/>
+          <w:szCs w:val="21"/>
+          <w:lang w:eastAsia="pt-BR"/>
+          <w14:ligatures w14:val="none"/>
+        </w:rPr>
+      </w:pPr>
+      <w:r>
+        <w:rPr>
+          <w:rFonts w:ascii="Fira Code" w:eastAsia="Times New Roman" w:hAnsi="Fira Code" w:cs="Fira Code"/>
+          <w:color w:val="FFFFFF"/>
+          <w:kern w:val="0"/>
+          <w:sz w:val="21"/>
+          <w:szCs w:val="21"/>
+          <w:lang w:eastAsia="pt-BR"/>
+          <w14:ligatures w14:val="none"/>
+        </w:rPr>
+        <w:t>Resposta:</w:t>
+      </w:r>
+    </w:p>
+    <w:p>
+      <w:pPr>
+        <w:shd w:val="clear" w:color="auto" w:fill="1E1E1E"/>
+        <w:spacing w:after="0" w:line="270" w:lineRule="atLeast"/>
+        <w:rPr>
+          <w:rFonts w:ascii="Courier New" w:eastAsia="Times New Roman" w:hAnsi="Courier New" w:cs="Courier New"/>
+          <w:color w:val="D4D4D4"/>
+          <w:kern w:val="0"/>
+          <w:sz w:val="18"/>
+          <w:szCs w:val="18"/>
+          <w:lang w:eastAsia="pt-BR"/>
+          <w14:ligatures w14:val="none"/>
+        </w:rPr>
+      </w:pPr>
+      <w:r>
+        <w:rPr>
+          <w:rFonts w:ascii="Courier New" w:eastAsia="Times New Roman" w:hAnsi="Courier New" w:cs="Courier New"/>
+          <w:color w:val="DCDCDC"/>
+          <w:kern w:val="0"/>
+          <w:sz w:val="18"/>
+          <w:szCs w:val="18"/>
+          <w:lang w:eastAsia="pt-BR"/>
+          <w14:ligatures w14:val="none"/>
+        </w:rPr>
+        <w:t>{</w:t>
+      </w:r>
+    </w:p>
+    <w:p>
+      <w:pPr>
+        <w:shd w:val="clear" w:color="auto" w:fill="1E1E1E"/>
+        <w:spacing w:after="0" w:line="270" w:lineRule="atLeast"/>
+        <w:rPr>
+          <w:rFonts w:ascii="Courier New" w:eastAsia="Times New Roman" w:hAnsi="Courier New" w:cs="Courier New"/>
+          <w:color w:val="D4D4D4"/>
+          <w:kern w:val="0"/>
+          <w:sz w:val="18"/>
+          <w:szCs w:val="18"/>
+          <w:lang w:eastAsia="pt-BR"/>
+          <w14:ligatures w14:val="none"/>
+        </w:rPr>
+      </w:pPr>
+      <w:r>
+        <w:rPr>
+          <w:rFonts w:ascii="Courier New" w:eastAsia="Times New Roman" w:hAnsi="Courier New" w:cs="Courier New"/>
+          <w:color w:val="D4D4D4"/>
+          <w:kern w:val="0"/>
+          <w:sz w:val="18"/>
+          <w:szCs w:val="18"/>
+          <w:lang w:eastAsia="pt-BR"/>
+          <w14:ligatures w14:val="none"/>
+        </w:rPr>
+        <w:t>    </w:t>
+      </w:r>
+      <w:r>
+        <w:rPr>
+          <w:rFonts w:ascii="Courier New" w:eastAsia="Times New Roman" w:hAnsi="Courier New" w:cs="Courier New"/>
+          <w:color w:val="9CDCFE"/>
+          <w:kern w:val="0"/>
+          <w:sz w:val="18"/>
+          <w:szCs w:val="18"/>
+          <w:lang w:eastAsia="pt-BR"/>
+          <w14:ligatures w14:val="none"/>
+        </w:rPr>
+        <w:t>"id"</w:t>
+      </w:r>
+      <w:r>
+        <w:rPr>
+          <w:rFonts w:ascii="Courier New" w:eastAsia="Times New Roman" w:hAnsi="Courier New" w:cs="Courier New"/>
+          <w:color w:val="DCDCDC"/>
+          <w:kern w:val="0"/>
+          <w:sz w:val="18"/>
+          <w:szCs w:val="18"/>
+          <w:lang w:eastAsia="pt-BR"/>
+          <w14:ligatures w14:val="none"/>
+        </w:rPr>
+        <w:t>:</w:t>
+      </w:r>
+      <w:r>
+        <w:rPr>
+          <w:rFonts w:ascii="Courier New" w:eastAsia="Times New Roman" w:hAnsi="Courier New" w:cs="Courier New"/>
+          <w:color w:val="D4D4D4"/>
+          <w:kern w:val="0"/>
+          <w:sz w:val="18"/>
+          <w:szCs w:val="18"/>
+          <w:lang w:eastAsia="pt-BR"/>
+          <w14:ligatures w14:val="none"/>
+        </w:rPr>
+        <w:t> </w:t>
+      </w:r>
+      <w:r>
+        <w:rPr>
+          <w:rFonts w:ascii="Courier New" w:eastAsia="Times New Roman" w:hAnsi="Courier New" w:cs="Courier New"/>
+          <w:color w:val="B5CEA8"/>
+          <w:kern w:val="0"/>
+          <w:sz w:val="18"/>
+          <w:szCs w:val="18"/>
+          <w:lang w:eastAsia="pt-BR"/>
+          <w14:ligatures w14:val="none"/>
+        </w:rPr>
+        <w:t>9</w:t>
+      </w:r>
+      <w:r>
+        <w:rPr>
+          <w:rFonts w:ascii="Courier New" w:eastAsia="Times New Roman" w:hAnsi="Courier New" w:cs="Courier New"/>
+          <w:color w:val="DCDCDC"/>
+          <w:kern w:val="0"/>
+          <w:sz w:val="18"/>
+          <w:szCs w:val="18"/>
+          <w:lang w:eastAsia="pt-BR"/>
+          <w14:ligatures w14:val="none"/>
+        </w:rPr>
+        <w:t>,</w:t>
+      </w:r>
+    </w:p>
+    <w:p>
+      <w:pPr>
+        <w:shd w:val="clear" w:color="auto" w:fill="1E1E1E"/>
+        <w:spacing w:after="0" w:line="270" w:lineRule="atLeast"/>
+        <w:rPr>
+          <w:rFonts w:ascii="Courier New" w:eastAsia="Times New Roman" w:hAnsi="Courier New" w:cs="Courier New"/>
+          <w:color w:val="D4D4D4"/>
+          <w:kern w:val="0"/>
+          <w:sz w:val="18"/>
+          <w:szCs w:val="18"/>
+          <w:lang w:eastAsia="pt-BR"/>
+          <w14:ligatures w14:val="none"/>
+        </w:rPr>
+      </w:pPr>
+      <w:r>
+        <w:rPr>
+          <w:rFonts w:ascii="Courier New" w:eastAsia="Times New Roman" w:hAnsi="Courier New" w:cs="Courier New"/>
+          <w:color w:val="D4D4D4"/>
+          <w:kern w:val="0"/>
+          <w:sz w:val="18"/>
+          <w:szCs w:val="18"/>
+          <w:lang w:eastAsia="pt-BR"/>
+          <w14:ligatures w14:val="none"/>
+        </w:rPr>
+        <w:t>    </w:t>
+      </w:r>
+      <w:r>
+        <w:rPr>
+          <w:rFonts w:ascii="Courier New" w:eastAsia="Times New Roman" w:hAnsi="Courier New" w:cs="Courier New"/>
+          <w:color w:val="9CDCFE"/>
+          <w:kern w:val="0"/>
+          <w:sz w:val="18"/>
+          <w:szCs w:val="18"/>
+          <w:lang w:eastAsia="pt-BR"/>
+          <w14:ligatures w14:val="none"/>
+        </w:rPr>
+        <w:t>"status"</w:t>
+      </w:r>
+      <w:r>
+        <w:rPr>
+          <w:rFonts w:ascii="Courier New" w:eastAsia="Times New Roman" w:hAnsi="Courier New" w:cs="Courier New"/>
+          <w:color w:val="DCDCDC"/>
+          <w:kern w:val="0"/>
+          <w:sz w:val="18"/>
+          <w:szCs w:val="18"/>
+          <w:lang w:eastAsia="pt-BR"/>
+          <w14:ligatures w14:val="none"/>
+        </w:rPr>
+        <w:t>:</w:t>
+      </w:r>
+      <w:r>
+        <w:rPr>
+          <w:rFonts w:ascii="Courier New" w:eastAsia="Times New Roman" w:hAnsi="Courier New" w:cs="Courier New"/>
+          <w:color w:val="D4D4D4"/>
+          <w:kern w:val="0"/>
+          <w:sz w:val="18"/>
+          <w:szCs w:val="18"/>
+          <w:lang w:eastAsia="pt-BR"/>
+          <w14:ligatures w14:val="none"/>
+        </w:rPr>
+        <w:t> </w:t>
+      </w:r>
+      <w:r>
+        <w:rPr>
+          <w:rFonts w:ascii="Courier New" w:eastAsia="Times New Roman" w:hAnsi="Courier New" w:cs="Courier New"/>
+          <w:color w:val="CE9178"/>
+          <w:kern w:val="0"/>
+          <w:sz w:val="18"/>
+          <w:szCs w:val="18"/>
+          <w:lang w:eastAsia="pt-BR"/>
+          <w14:ligatures w14:val="none"/>
+        </w:rPr>
+        <w:t>"confirmado"</w:t>
+      </w:r>
+      <w:r>
+        <w:rPr>
+          <w:rFonts w:ascii="Courier New" w:eastAsia="Times New Roman" w:hAnsi="Courier New" w:cs="Courier New"/>
+          <w:color w:val="DCDCDC"/>
+          <w:kern w:val="0"/>
+          <w:sz w:val="18"/>
+          <w:szCs w:val="18"/>
+          <w:lang w:eastAsia="pt-BR"/>
+          <w14:ligatures w14:val="none"/>
+        </w:rPr>
+        <w:t>,</w:t>
+      </w:r>
+    </w:p>
+    <w:p>
+      <w:pPr>
+        <w:shd w:val="clear" w:color="auto" w:fill="1E1E1E"/>
+        <w:spacing w:after="0" w:line="270" w:lineRule="atLeast"/>
+        <w:rPr>
+          <w:rFonts w:ascii="Courier New" w:eastAsia="Times New Roman" w:hAnsi="Courier New" w:cs="Courier New"/>
+          <w:color w:val="D4D4D4"/>
+          <w:kern w:val="0"/>
+          <w:sz w:val="18"/>
+          <w:szCs w:val="18"/>
+          <w:lang w:eastAsia="pt-BR"/>
+          <w14:ligatures w14:val="none"/>
+        </w:rPr>
+      </w:pPr>
+      <w:r>
+        <w:rPr>
+          <w:rFonts w:ascii="Courier New" w:eastAsia="Times New Roman" w:hAnsi="Courier New" w:cs="Courier New"/>
+          <w:color w:val="D4D4D4"/>
+          <w:kern w:val="0"/>
+          <w:sz w:val="18"/>
+          <w:szCs w:val="18"/>
+          <w:lang w:eastAsia="pt-BR"/>
+          <w14:ligatures w14:val="none"/>
+        </w:rPr>
+        <w:t>    </w:t>
+      </w:r>
+      <w:r>
+        <w:rPr>
+          <w:rFonts w:ascii="Courier New" w:eastAsia="Times New Roman" w:hAnsi="Courier New" w:cs="Courier New"/>
+          <w:color w:val="9CDCFE"/>
+          <w:kern w:val="0"/>
+          <w:sz w:val="18"/>
+          <w:szCs w:val="18"/>
+          <w:lang w:eastAsia="pt-BR"/>
+          <w14:ligatures w14:val="none"/>
+        </w:rPr>
+        <w:t>"</w:t>
+      </w:r>
+      <w:proofErr w:type="spellStart"/>
+      <w:r>
+        <w:rPr>
+          <w:rFonts w:ascii="Courier New" w:eastAsia="Times New Roman" w:hAnsi="Courier New" w:cs="Courier New"/>
+          <w:color w:val="9CDCFE"/>
+          <w:kern w:val="0"/>
+          <w:sz w:val="18"/>
+          <w:szCs w:val="18"/>
+          <w:lang w:eastAsia="pt-BR"/>
+          <w14:ligatures w14:val="none"/>
+        </w:rPr>
+        <w:t>turma_id</w:t>
+      </w:r>
+      <w:proofErr w:type="spellEnd"/>
+      <w:r>
+        <w:rPr>
+          <w:rFonts w:ascii="Courier New" w:eastAsia="Times New Roman" w:hAnsi="Courier New" w:cs="Courier New"/>
+          <w:color w:val="9CDCFE"/>
+          <w:kern w:val="0"/>
+          <w:sz w:val="18"/>
+          <w:szCs w:val="18"/>
+          <w:lang w:eastAsia="pt-BR"/>
+          <w14:ligatures w14:val="none"/>
+        </w:rPr>
+        <w:t>"</w:t>
+      </w:r>
+      <w:r>
+        <w:rPr>
+          <w:rFonts w:ascii="Courier New" w:eastAsia="Times New Roman" w:hAnsi="Courier New" w:cs="Courier New"/>
+          <w:color w:val="DCDCDC"/>
+          <w:kern w:val="0"/>
+          <w:sz w:val="18"/>
+          <w:szCs w:val="18"/>
+          <w:lang w:eastAsia="pt-BR"/>
+          <w14:ligatures w14:val="none"/>
+        </w:rPr>
+        <w:t>:</w:t>
+      </w:r>
+      <w:r>
+        <w:rPr>
+          <w:rFonts w:ascii="Courier New" w:eastAsia="Times New Roman" w:hAnsi="Courier New" w:cs="Courier New"/>
+          <w:color w:val="D4D4D4"/>
+          <w:kern w:val="0"/>
+          <w:sz w:val="18"/>
+          <w:szCs w:val="18"/>
+          <w:lang w:eastAsia="pt-BR"/>
+          <w14:ligatures w14:val="none"/>
+        </w:rPr>
+        <w:t> </w:t>
+      </w:r>
+      <w:r>
+        <w:rPr>
+          <w:rFonts w:ascii="Courier New" w:eastAsia="Times New Roman" w:hAnsi="Courier New" w:cs="Courier New"/>
+          <w:color w:val="B5CEA8"/>
+          <w:kern w:val="0"/>
+          <w:sz w:val="18"/>
+          <w:szCs w:val="18"/>
+          <w:lang w:eastAsia="pt-BR"/>
+          <w14:ligatures w14:val="none"/>
+        </w:rPr>
+        <w:t>4</w:t>
+      </w:r>
+      <w:r>
+        <w:rPr>
+          <w:rFonts w:ascii="Courier New" w:eastAsia="Times New Roman" w:hAnsi="Courier New" w:cs="Courier New"/>
+          <w:color w:val="DCDCDC"/>
+          <w:kern w:val="0"/>
+          <w:sz w:val="18"/>
+          <w:szCs w:val="18"/>
+          <w:lang w:eastAsia="pt-BR"/>
+          <w14:ligatures w14:val="none"/>
+        </w:rPr>
+        <w:t>,</w:t>
+      </w:r>
+    </w:p>
+    <w:p>
+      <w:pPr>
+        <w:shd w:val="clear" w:color="auto" w:fill="1E1E1E"/>
+        <w:spacing w:after="0" w:line="270" w:lineRule="atLeast"/>
+        <w:rPr>
+          <w:rFonts w:ascii="Courier New" w:eastAsia="Times New Roman" w:hAnsi="Courier New" w:cs="Courier New"/>
+          <w:color w:val="D4D4D4"/>
+          <w:kern w:val="0"/>
+          <w:sz w:val="18"/>
+          <w:szCs w:val="18"/>
+          <w:lang w:eastAsia="pt-BR"/>
+          <w14:ligatures w14:val="none"/>
+        </w:rPr>
+      </w:pPr>
+      <w:r>
+        <w:rPr>
+          <w:rFonts w:ascii="Courier New" w:eastAsia="Times New Roman" w:hAnsi="Courier New" w:cs="Courier New"/>
+          <w:color w:val="D4D4D4"/>
+          <w:kern w:val="0"/>
+          <w:sz w:val="18"/>
+          <w:szCs w:val="18"/>
+          <w:lang w:eastAsia="pt-BR"/>
+          <w14:ligatures w14:val="none"/>
+        </w:rPr>
+        <w:t>    </w:t>
+      </w:r>
+      <w:r>
+        <w:rPr>
+          <w:rFonts w:ascii="Courier New" w:eastAsia="Times New Roman" w:hAnsi="Courier New" w:cs="Courier New"/>
+          <w:color w:val="9CDCFE"/>
+          <w:kern w:val="0"/>
+          <w:sz w:val="18"/>
+          <w:szCs w:val="18"/>
+          <w:lang w:eastAsia="pt-BR"/>
+          <w14:ligatures w14:val="none"/>
+        </w:rPr>
+        <w:t>"</w:t>
+      </w:r>
+      <w:proofErr w:type="spellStart"/>
+      <w:r>
+        <w:rPr>
+          <w:rFonts w:ascii="Courier New" w:eastAsia="Times New Roman" w:hAnsi="Courier New" w:cs="Courier New"/>
+          <w:color w:val="9CDCFE"/>
+          <w:kern w:val="0"/>
+          <w:sz w:val="18"/>
+          <w:szCs w:val="18"/>
+          <w:lang w:eastAsia="pt-BR"/>
+          <w14:ligatures w14:val="none"/>
+        </w:rPr>
+        <w:t>estudante_id</w:t>
+      </w:r>
+      <w:proofErr w:type="spellEnd"/>
+      <w:r>
+        <w:rPr>
+          <w:rFonts w:ascii="Courier New" w:eastAsia="Times New Roman" w:hAnsi="Courier New" w:cs="Courier New"/>
+          <w:color w:val="9CDCFE"/>
+          <w:kern w:val="0"/>
+          <w:sz w:val="18"/>
+          <w:szCs w:val="18"/>
+          <w:lang w:eastAsia="pt-BR"/>
+          <w14:ligatures w14:val="none"/>
+        </w:rPr>
+        <w:t>"</w:t>
+      </w:r>
+      <w:r>
+        <w:rPr>
+          <w:rFonts w:ascii="Courier New" w:eastAsia="Times New Roman" w:hAnsi="Courier New" w:cs="Courier New"/>
+          <w:color w:val="DCDCDC"/>
+          <w:kern w:val="0"/>
+          <w:sz w:val="18"/>
+          <w:szCs w:val="18"/>
+          <w:lang w:eastAsia="pt-BR"/>
+          <w14:ligatures w14:val="none"/>
+        </w:rPr>
+        <w:t>:</w:t>
+      </w:r>
+      <w:r>
+        <w:rPr>
+          <w:rFonts w:ascii="Courier New" w:eastAsia="Times New Roman" w:hAnsi="Courier New" w:cs="Courier New"/>
+          <w:color w:val="D4D4D4"/>
+          <w:kern w:val="0"/>
+          <w:sz w:val="18"/>
+          <w:szCs w:val="18"/>
+          <w:lang w:eastAsia="pt-BR"/>
+          <w14:ligatures w14:val="none"/>
+        </w:rPr>
+        <w:t> </w:t>
+      </w:r>
+      <w:r>
+        <w:rPr>
+          <w:rFonts w:ascii="Courier New" w:eastAsia="Times New Roman" w:hAnsi="Courier New" w:cs="Courier New"/>
+          <w:color w:val="B5CEA8"/>
+          <w:kern w:val="0"/>
+          <w:sz w:val="18"/>
+          <w:szCs w:val="18"/>
+          <w:lang w:eastAsia="pt-BR"/>
+          <w14:ligatures w14:val="none"/>
+        </w:rPr>
+        <w:t>2</w:t>
+      </w:r>
+      <w:r>
+        <w:rPr>
+          <w:rFonts w:ascii="Courier New" w:eastAsia="Times New Roman" w:hAnsi="Courier New" w:cs="Courier New"/>
+          <w:color w:val="DCDCDC"/>
+          <w:kern w:val="0"/>
+          <w:sz w:val="18"/>
+          <w:szCs w:val="18"/>
+          <w:lang w:eastAsia="pt-BR"/>
+          <w14:ligatures w14:val="none"/>
+        </w:rPr>
+        <w:t>,</w:t>
+      </w:r>
+    </w:p>
+    <w:p>
+      <w:pPr>
+        <w:shd w:val="clear" w:color="auto" w:fill="1E1E1E"/>
+        <w:spacing w:after="0" w:line="270" w:lineRule="atLeast"/>
+        <w:rPr>
+          <w:rFonts w:ascii="Courier New" w:eastAsia="Times New Roman" w:hAnsi="Courier New" w:cs="Courier New"/>
+          <w:color w:val="D4D4D4"/>
+          <w:kern w:val="0"/>
+          <w:sz w:val="18"/>
+          <w:szCs w:val="18"/>
+          <w:lang w:eastAsia="pt-BR"/>
+          <w14:ligatures w14:val="none"/>
+        </w:rPr>
+      </w:pPr>
+      <w:r>
+        <w:rPr>
+          <w:rFonts w:ascii="Courier New" w:eastAsia="Times New Roman" w:hAnsi="Courier New" w:cs="Courier New"/>
+          <w:color w:val="D4D4D4"/>
+          <w:kern w:val="0"/>
+          <w:sz w:val="18"/>
+          <w:szCs w:val="18"/>
+          <w:lang w:eastAsia="pt-BR"/>
+          <w14:ligatures w14:val="none"/>
+        </w:rPr>
+        <w:t>    </w:t>
+      </w:r>
+      <w:r>
+        <w:rPr>
+          <w:rFonts w:ascii="Courier New" w:eastAsia="Times New Roman" w:hAnsi="Courier New" w:cs="Courier New"/>
+          <w:color w:val="9CDCFE"/>
+          <w:kern w:val="0"/>
+          <w:sz w:val="18"/>
+          <w:szCs w:val="18"/>
+          <w:lang w:eastAsia="pt-BR"/>
+          <w14:ligatures w14:val="none"/>
+        </w:rPr>
+        <w:t>"</w:t>
+      </w:r>
+      <w:proofErr w:type="spellStart"/>
+      <w:r>
+        <w:rPr>
+          <w:rFonts w:ascii="Courier New" w:eastAsia="Times New Roman" w:hAnsi="Courier New" w:cs="Courier New"/>
+          <w:color w:val="9CDCFE"/>
+          <w:kern w:val="0"/>
+          <w:sz w:val="18"/>
+          <w:szCs w:val="18"/>
+          <w:lang w:eastAsia="pt-BR"/>
+          <w14:ligatures w14:val="none"/>
+        </w:rPr>
+        <w:t>updatedAt</w:t>
+      </w:r>
+      <w:proofErr w:type="spellEnd"/>
+      <w:r>
+        <w:rPr>
+          <w:rFonts w:ascii="Courier New" w:eastAsia="Times New Roman" w:hAnsi="Courier New" w:cs="Courier New"/>
+          <w:color w:val="9CDCFE"/>
+          <w:kern w:val="0"/>
+          <w:sz w:val="18"/>
+          <w:szCs w:val="18"/>
+          <w:lang w:eastAsia="pt-BR"/>
+          <w14:ligatures w14:val="none"/>
+        </w:rPr>
+        <w:t>"</w:t>
+      </w:r>
+      <w:r>
+        <w:rPr>
+          <w:rFonts w:ascii="Courier New" w:eastAsia="Times New Roman" w:hAnsi="Courier New" w:cs="Courier New"/>
+          <w:color w:val="DCDCDC"/>
+          <w:kern w:val="0"/>
+          <w:sz w:val="18"/>
+          <w:szCs w:val="18"/>
+          <w:lang w:eastAsia="pt-BR"/>
+          <w14:ligatures w14:val="none"/>
+        </w:rPr>
+        <w:t>:</w:t>
+      </w:r>
+      <w:r>
+        <w:rPr>
+          <w:rFonts w:ascii="Courier New" w:eastAsia="Times New Roman" w:hAnsi="Courier New" w:cs="Courier New"/>
+          <w:color w:val="D4D4D4"/>
+          <w:kern w:val="0"/>
+          <w:sz w:val="18"/>
+          <w:szCs w:val="18"/>
+          <w:lang w:eastAsia="pt-BR"/>
+          <w14:ligatures w14:val="none"/>
+        </w:rPr>
+        <w:t> </w:t>
+      </w:r>
+      <w:r>
+        <w:rPr>
+          <w:rFonts w:ascii="Courier New" w:eastAsia="Times New Roman" w:hAnsi="Courier New" w:cs="Courier New"/>
+          <w:color w:val="CE9178"/>
+          <w:kern w:val="0"/>
+          <w:sz w:val="18"/>
+          <w:szCs w:val="18"/>
+          <w:lang w:eastAsia="pt-BR"/>
+          <w14:ligatures w14:val="none"/>
+        </w:rPr>
+        <w:t>"2023-05-27T06:45:45.125Z"</w:t>
+      </w:r>
+      <w:r>
+        <w:rPr>
+          <w:rFonts w:ascii="Courier New" w:eastAsia="Times New Roman" w:hAnsi="Courier New" w:cs="Courier New"/>
+          <w:color w:val="DCDCDC"/>
+          <w:kern w:val="0"/>
+          <w:sz w:val="18"/>
+          <w:szCs w:val="18"/>
+          <w:lang w:eastAsia="pt-BR"/>
+          <w14:ligatures w14:val="none"/>
+        </w:rPr>
+        <w:t>,</w:t>
+      </w:r>
+    </w:p>
+    <w:p>
+      <w:pPr>
+        <w:shd w:val="clear" w:color="auto" w:fill="1E1E1E"/>
+        <w:spacing w:after="0" w:line="270" w:lineRule="atLeast"/>
+        <w:rPr>
+          <w:rFonts w:ascii="Courier New" w:eastAsia="Times New Roman" w:hAnsi="Courier New" w:cs="Courier New"/>
+          <w:color w:val="D4D4D4"/>
+          <w:kern w:val="0"/>
+          <w:sz w:val="18"/>
+          <w:szCs w:val="18"/>
+          <w:lang w:eastAsia="pt-BR"/>
+          <w14:ligatures w14:val="none"/>
+        </w:rPr>
+      </w:pPr>
+      <w:r>
+        <w:rPr>
+          <w:rFonts w:ascii="Courier New" w:eastAsia="Times New Roman" w:hAnsi="Courier New" w:cs="Courier New"/>
+          <w:color w:val="D4D4D4"/>
+          <w:kern w:val="0"/>
+          <w:sz w:val="18"/>
+          <w:szCs w:val="18"/>
+          <w:lang w:eastAsia="pt-BR"/>
+          <w14:ligatures w14:val="none"/>
+        </w:rPr>
+        <w:t>    </w:t>
+      </w:r>
+      <w:r>
+        <w:rPr>
+          <w:rFonts w:ascii="Courier New" w:eastAsia="Times New Roman" w:hAnsi="Courier New" w:cs="Courier New"/>
+          <w:color w:val="9CDCFE"/>
+          <w:kern w:val="0"/>
+          <w:sz w:val="18"/>
+          <w:szCs w:val="18"/>
+          <w:lang w:eastAsia="pt-BR"/>
+          <w14:ligatures w14:val="none"/>
+        </w:rPr>
+        <w:t>"</w:t>
+      </w:r>
+      <w:proofErr w:type="spellStart"/>
+      <w:r>
+        <w:rPr>
+          <w:rFonts w:ascii="Courier New" w:eastAsia="Times New Roman" w:hAnsi="Courier New" w:cs="Courier New"/>
+          <w:color w:val="9CDCFE"/>
+          <w:kern w:val="0"/>
+          <w:sz w:val="18"/>
+          <w:szCs w:val="18"/>
+          <w:lang w:eastAsia="pt-BR"/>
+          <w14:ligatures w14:val="none"/>
+        </w:rPr>
+        <w:t>createdAt</w:t>
+      </w:r>
+      <w:proofErr w:type="spellEnd"/>
+      <w:r>
+        <w:rPr>
+          <w:rFonts w:ascii="Courier New" w:eastAsia="Times New Roman" w:hAnsi="Courier New" w:cs="Courier New"/>
+          <w:color w:val="9CDCFE"/>
+          <w:kern w:val="0"/>
+          <w:sz w:val="18"/>
+          <w:szCs w:val="18"/>
+          <w:lang w:eastAsia="pt-BR"/>
+          <w14:ligatures w14:val="none"/>
+        </w:rPr>
+        <w:t>"</w:t>
+      </w:r>
+      <w:r>
+        <w:rPr>
+          <w:rFonts w:ascii="Courier New" w:eastAsia="Times New Roman" w:hAnsi="Courier New" w:cs="Courier New"/>
+          <w:color w:val="DCDCDC"/>
+          <w:kern w:val="0"/>
+          <w:sz w:val="18"/>
+          <w:szCs w:val="18"/>
+          <w:lang w:eastAsia="pt-BR"/>
+          <w14:ligatures w14:val="none"/>
+        </w:rPr>
+        <w:t>:</w:t>
+      </w:r>
+      <w:r>
+        <w:rPr>
+          <w:rFonts w:ascii="Courier New" w:eastAsia="Times New Roman" w:hAnsi="Courier New" w:cs="Courier New"/>
+          <w:color w:val="D4D4D4"/>
+          <w:kern w:val="0"/>
+          <w:sz w:val="18"/>
+          <w:szCs w:val="18"/>
+          <w:lang w:eastAsia="pt-BR"/>
+          <w14:ligatures w14:val="none"/>
+        </w:rPr>
+        <w:t> </w:t>
+      </w:r>
+      <w:r>
+        <w:rPr>
+          <w:rFonts w:ascii="Courier New" w:eastAsia="Times New Roman" w:hAnsi="Courier New" w:cs="Courier New"/>
+          <w:color w:val="CE9178"/>
+          <w:kern w:val="0"/>
+          <w:sz w:val="18"/>
+          <w:szCs w:val="18"/>
+          <w:lang w:eastAsia="pt-BR"/>
+          <w14:ligatures w14:val="none"/>
+        </w:rPr>
+        <w:t>"2023-05-27T06:45:45.125Z"</w:t>
+      </w:r>
+    </w:p>
+    <w:p>
+      <w:pPr>
+        <w:shd w:val="clear" w:color="auto" w:fill="1E1E1E"/>
+        <w:spacing w:after="0" w:line="270" w:lineRule="atLeast"/>
+        <w:rPr>
+          <w:rFonts w:ascii="Courier New" w:eastAsia="Times New Roman" w:hAnsi="Courier New" w:cs="Courier New"/>
+          <w:color w:val="DCDCDC"/>
+          <w:kern w:val="0"/>
+          <w:sz w:val="18"/>
+          <w:szCs w:val="18"/>
+          <w:lang w:eastAsia="pt-BR"/>
+          <w14:ligatures w14:val="none"/>
+        </w:rPr>
+      </w:pPr>
+      <w:r>
+        <w:rPr>
+          <w:rFonts w:ascii="Courier New" w:eastAsia="Times New Roman" w:hAnsi="Courier New" w:cs="Courier New"/>
+          <w:color w:val="DCDCDC"/>
+          <w:kern w:val="0"/>
+          <w:sz w:val="18"/>
+          <w:szCs w:val="18"/>
+          <w:lang w:eastAsia="pt-BR"/>
+          <w14:ligatures w14:val="none"/>
+        </w:rPr>
+        <w:t>}</w:t>
+      </w:r>
+    </w:p>
+    <w:p>
+      <w:pPr>
+        <w:rPr>
+          <w:rFonts w:ascii="Fira Code" w:eastAsia="Times New Roman" w:hAnsi="Fira Code" w:cs="Fira Code"/>
+          <w:sz w:val="21"/>
+          <w:szCs w:val="21"/>
+          <w:lang w:eastAsia="pt-BR"/>
+        </w:rPr>
+      </w:pPr>
+    </w:p>
+    <w:p>
+      <w:pPr>
+        <w:rPr>
+          <w:rFonts w:ascii="Fira Code" w:eastAsia="Times New Roman" w:hAnsi="Fira Code" w:cs="Fira Code"/>
+          <w:sz w:val="21"/>
+          <w:szCs w:val="21"/>
+          <w:lang w:eastAsia="pt-BR"/>
+        </w:rPr>
+      </w:pPr>
+    </w:p>
+    <w:p>
+      <w:pPr>
+        <w:pStyle w:val="SemEspaamento"/>
+        <w:rPr>
+          <w:lang w:eastAsia="pt-BR"/>
+        </w:rPr>
+      </w:pPr>
+      <w:r>
+        <w:rPr>
+          <w:b/>
+          <w:bCs/>
+          <w:sz w:val="24"/>
+          <w:szCs w:val="24"/>
+          <w:lang w:eastAsia="pt-BR"/>
+        </w:rPr>
+        <w:t>Atualizar</w:t>
+      </w:r>
+      <w:r>
+        <w:rPr>
+          <w:sz w:val="24"/>
+          <w:szCs w:val="24"/>
+          <w:lang w:eastAsia="pt-BR"/>
+        </w:rPr>
+        <w:t xml:space="preserve"> </w:t>
+      </w:r>
+      <w:r>
+        <w:rPr>
+          <w:lang w:eastAsia="pt-BR"/>
+        </w:rPr>
+        <w:t>= Atualizar a pessoa de id_2 e matricula 9, alterar para status “cancelado”</w:t>
+      </w:r>
+    </w:p>
+    <w:p>
+      <w:pPr>
+        <w:pStyle w:val="SemEspaamento"/>
+        <w:rPr>
+          <w:lang w:eastAsia="pt-BR"/>
+        </w:rPr>
+      </w:pPr>
+      <w:proofErr w:type="spellStart"/>
+      <w:r>
+        <w:rPr>
+          <w:lang w:eastAsia="pt-BR"/>
+        </w:rPr>
+        <w:t>Postman</w:t>
+      </w:r>
+      <w:proofErr w:type="spellEnd"/>
+      <w:r>
+        <w:rPr>
+          <w:lang w:eastAsia="pt-BR"/>
+        </w:rPr>
+        <w:t xml:space="preserve">: </w:t>
+      </w:r>
+    </w:p>
+    <w:p>
+      <w:pPr>
+        <w:shd w:val="clear" w:color="auto" w:fill="222222"/>
+        <w:spacing w:after="0" w:line="285" w:lineRule="atLeast"/>
+        <w:rPr>
+          <w:rFonts w:ascii="Fira Code" w:eastAsia="Times New Roman" w:hAnsi="Fira Code" w:cs="Fira Code"/>
+          <w:color w:val="FFFFFF"/>
+          <w:kern w:val="0"/>
+          <w:sz w:val="21"/>
+          <w:szCs w:val="21"/>
+          <w:lang w:eastAsia="pt-BR"/>
+          <w14:ligatures w14:val="none"/>
+        </w:rPr>
+      </w:pPr>
+      <w:r>
+        <w:rPr>
+          <w:lang w:eastAsia="pt-BR"/>
+        </w:rPr>
+        <w:lastRenderedPageBreak/>
+        <w:t>PUT</w:t>
+      </w:r>
+      <w:r>
+        <w:rPr>
+          <w:rFonts w:ascii="Helvetica" w:hAnsi="Helvetica"/>
+          <w:color w:val="FFFFFF"/>
+          <w:sz w:val="18"/>
+          <w:szCs w:val="18"/>
+          <w:shd w:val="clear" w:color="auto" w:fill="212121"/>
+        </w:rPr>
+        <w:t xml:space="preserve"> </w:t>
+      </w:r>
+      <w:r>
+        <w:rPr>
+          <w:rFonts w:ascii="Helvetica" w:hAnsi="Helvetica"/>
+          <w:color w:val="FFFFFF"/>
+          <w:sz w:val="18"/>
+          <w:szCs w:val="18"/>
+          <w:shd w:val="clear" w:color="auto" w:fill="212121"/>
+        </w:rPr>
+        <w:tab/>
+        <w:t>http://localhost:3000/pessoas/2/matricula/9</w:t>
+      </w:r>
+    </w:p>
+    <w:p>
+      <w:pPr>
+        <w:shd w:val="clear" w:color="auto" w:fill="1E1E1E"/>
+        <w:spacing w:after="0" w:line="270" w:lineRule="atLeast"/>
+        <w:rPr>
+          <w:rFonts w:ascii="Courier New" w:eastAsia="Times New Roman" w:hAnsi="Courier New" w:cs="Courier New"/>
+          <w:color w:val="DCDCDC"/>
+          <w:kern w:val="0"/>
+          <w:sz w:val="18"/>
+          <w:szCs w:val="18"/>
+          <w:lang w:eastAsia="pt-BR"/>
+          <w14:ligatures w14:val="none"/>
+        </w:rPr>
+      </w:pPr>
+    </w:p>
+    <w:p>
+      <w:pPr>
+        <w:shd w:val="clear" w:color="auto" w:fill="1E1E1E"/>
+        <w:spacing w:after="0" w:line="270" w:lineRule="atLeast"/>
+        <w:rPr>
+          <w:rFonts w:ascii="Courier New" w:eastAsia="Times New Roman" w:hAnsi="Courier New" w:cs="Courier New"/>
+          <w:color w:val="D4D4D4"/>
+          <w:kern w:val="0"/>
+          <w:sz w:val="18"/>
+          <w:szCs w:val="18"/>
+          <w:lang w:eastAsia="pt-BR"/>
+          <w14:ligatures w14:val="none"/>
+        </w:rPr>
+      </w:pPr>
+      <w:r>
+        <w:rPr>
+          <w:rFonts w:ascii="Courier New" w:eastAsia="Times New Roman" w:hAnsi="Courier New" w:cs="Courier New"/>
+          <w:color w:val="DCDCDC"/>
+          <w:kern w:val="0"/>
+          <w:sz w:val="18"/>
+          <w:szCs w:val="18"/>
+          <w:lang w:eastAsia="pt-BR"/>
+          <w14:ligatures w14:val="none"/>
+        </w:rPr>
+        <w:t>{</w:t>
+      </w:r>
+    </w:p>
+    <w:p>
+      <w:pPr>
+        <w:shd w:val="clear" w:color="auto" w:fill="1E1E1E"/>
+        <w:spacing w:after="0" w:line="270" w:lineRule="atLeast"/>
+        <w:rPr>
+          <w:rFonts w:ascii="Courier New" w:eastAsia="Times New Roman" w:hAnsi="Courier New" w:cs="Courier New"/>
+          <w:color w:val="D4D4D4"/>
+          <w:kern w:val="0"/>
+          <w:sz w:val="18"/>
+          <w:szCs w:val="18"/>
+          <w:lang w:eastAsia="pt-BR"/>
+          <w14:ligatures w14:val="none"/>
+        </w:rPr>
+      </w:pPr>
+      <w:r>
+        <w:rPr>
+          <w:rFonts w:ascii="Courier New" w:eastAsia="Times New Roman" w:hAnsi="Courier New" w:cs="Courier New"/>
+          <w:color w:val="D4D4D4"/>
+          <w:kern w:val="0"/>
+          <w:sz w:val="18"/>
+          <w:szCs w:val="18"/>
+          <w:lang w:eastAsia="pt-BR"/>
+          <w14:ligatures w14:val="none"/>
+        </w:rPr>
+        <w:t>    </w:t>
+      </w:r>
+      <w:r>
+        <w:rPr>
+          <w:rFonts w:ascii="Courier New" w:eastAsia="Times New Roman" w:hAnsi="Courier New" w:cs="Courier New"/>
+          <w:color w:val="9CDCFE"/>
+          <w:kern w:val="0"/>
+          <w:sz w:val="18"/>
+          <w:szCs w:val="18"/>
+          <w:lang w:eastAsia="pt-BR"/>
+          <w14:ligatures w14:val="none"/>
+        </w:rPr>
+        <w:t>"status"</w:t>
+      </w:r>
+      <w:r>
+        <w:rPr>
+          <w:rFonts w:ascii="Courier New" w:eastAsia="Times New Roman" w:hAnsi="Courier New" w:cs="Courier New"/>
+          <w:color w:val="DCDCDC"/>
+          <w:kern w:val="0"/>
+          <w:sz w:val="18"/>
+          <w:szCs w:val="18"/>
+          <w:lang w:eastAsia="pt-BR"/>
+          <w14:ligatures w14:val="none"/>
+        </w:rPr>
+        <w:t>:</w:t>
+      </w:r>
+      <w:r>
+        <w:rPr>
+          <w:rFonts w:ascii="Courier New" w:eastAsia="Times New Roman" w:hAnsi="Courier New" w:cs="Courier New"/>
+          <w:color w:val="D4D4D4"/>
+          <w:kern w:val="0"/>
+          <w:sz w:val="18"/>
+          <w:szCs w:val="18"/>
+          <w:lang w:eastAsia="pt-BR"/>
+          <w14:ligatures w14:val="none"/>
+        </w:rPr>
+        <w:t> </w:t>
+      </w:r>
+      <w:r>
+        <w:rPr>
+          <w:rFonts w:ascii="Courier New" w:eastAsia="Times New Roman" w:hAnsi="Courier New" w:cs="Courier New"/>
+          <w:color w:val="CE9178"/>
+          <w:kern w:val="0"/>
+          <w:sz w:val="18"/>
+          <w:szCs w:val="18"/>
+          <w:lang w:eastAsia="pt-BR"/>
+          <w14:ligatures w14:val="none"/>
+        </w:rPr>
+        <w:t>"c</w:t>
+      </w:r>
+      <w:r>
+        <w:rPr>
+          <w:rFonts w:ascii="Courier New" w:eastAsia="Times New Roman" w:hAnsi="Courier New" w:cs="Courier New"/>
+          <w:color w:val="CE9178"/>
+          <w:kern w:val="0"/>
+          <w:sz w:val="18"/>
+          <w:szCs w:val="18"/>
+          <w:lang w:eastAsia="pt-BR"/>
+          <w14:ligatures w14:val="none"/>
+        </w:rPr>
+        <w:t>ancelado</w:t>
+      </w:r>
+      <w:r>
+        <w:rPr>
+          <w:rFonts w:ascii="Courier New" w:eastAsia="Times New Roman" w:hAnsi="Courier New" w:cs="Courier New"/>
+          <w:color w:val="CE9178"/>
+          <w:kern w:val="0"/>
+          <w:sz w:val="18"/>
+          <w:szCs w:val="18"/>
+          <w:lang w:eastAsia="pt-BR"/>
+          <w14:ligatures w14:val="none"/>
+        </w:rPr>
+        <w:t>"</w:t>
+      </w:r>
+    </w:p>
+    <w:p>
+      <w:pPr>
+        <w:shd w:val="clear" w:color="auto" w:fill="1E1E1E"/>
+        <w:spacing w:after="0" w:line="270" w:lineRule="atLeast"/>
+        <w:rPr>
+          <w:rFonts w:ascii="Courier New" w:eastAsia="Times New Roman" w:hAnsi="Courier New" w:cs="Courier New"/>
+          <w:color w:val="D4D4D4"/>
+          <w:kern w:val="0"/>
+          <w:sz w:val="18"/>
+          <w:szCs w:val="18"/>
+          <w:lang w:eastAsia="pt-BR"/>
+          <w14:ligatures w14:val="none"/>
+        </w:rPr>
+      </w:pPr>
+      <w:r>
+        <w:rPr>
+          <w:rFonts w:ascii="Courier New" w:eastAsia="Times New Roman" w:hAnsi="Courier New" w:cs="Courier New"/>
+          <w:color w:val="DCDCDC"/>
+          <w:kern w:val="0"/>
+          <w:sz w:val="18"/>
+          <w:szCs w:val="18"/>
+          <w:lang w:eastAsia="pt-BR"/>
+          <w14:ligatures w14:val="none"/>
+        </w:rPr>
+        <w:t>}</w:t>
+      </w:r>
+    </w:p>
+    <w:p>
+      <w:pPr>
+        <w:shd w:val="clear" w:color="auto" w:fill="222222"/>
+        <w:spacing w:after="0" w:line="285" w:lineRule="atLeast"/>
+        <w:rPr>
+          <w:rFonts w:ascii="Fira Code" w:eastAsia="Times New Roman" w:hAnsi="Fira Code" w:cs="Fira Code"/>
+          <w:color w:val="FFFFFF"/>
+          <w:kern w:val="0"/>
+          <w:sz w:val="21"/>
+          <w:szCs w:val="21"/>
+          <w:lang w:eastAsia="pt-BR"/>
+          <w14:ligatures w14:val="none"/>
+        </w:rPr>
+      </w:pPr>
+    </w:p>
+    <w:p>
+      <w:pPr>
+        <w:shd w:val="clear" w:color="auto" w:fill="222222"/>
+        <w:spacing w:after="0" w:line="285" w:lineRule="atLeast"/>
+        <w:rPr>
+          <w:rFonts w:ascii="Fira Code" w:eastAsia="Times New Roman" w:hAnsi="Fira Code" w:cs="Fira Code"/>
+          <w:color w:val="FFFFFF"/>
+          <w:kern w:val="0"/>
+          <w:sz w:val="21"/>
+          <w:szCs w:val="21"/>
+          <w:lang w:eastAsia="pt-BR"/>
+          <w14:ligatures w14:val="none"/>
+        </w:rPr>
+      </w:pPr>
+      <w:r>
+        <w:rPr>
+          <w:rFonts w:ascii="Fira Code" w:eastAsia="Times New Roman" w:hAnsi="Fira Code" w:cs="Fira Code"/>
+          <w:color w:val="FFFFFF"/>
+          <w:kern w:val="0"/>
+          <w:sz w:val="21"/>
+          <w:szCs w:val="21"/>
+          <w:lang w:eastAsia="pt-BR"/>
+          <w14:ligatures w14:val="none"/>
+        </w:rPr>
+        <w:t>Resposta:</w:t>
+      </w:r>
+    </w:p>
+    <w:p>
+      <w:pPr>
+        <w:shd w:val="clear" w:color="auto" w:fill="1E1E1E"/>
+        <w:spacing w:after="0" w:line="270" w:lineRule="atLeast"/>
+        <w:rPr>
+          <w:rFonts w:ascii="Courier New" w:eastAsia="Times New Roman" w:hAnsi="Courier New" w:cs="Courier New"/>
+          <w:color w:val="D4D4D4"/>
+          <w:kern w:val="0"/>
+          <w:sz w:val="18"/>
+          <w:szCs w:val="18"/>
+          <w:lang w:eastAsia="pt-BR"/>
+          <w14:ligatures w14:val="none"/>
+        </w:rPr>
+      </w:pPr>
+      <w:r>
+        <w:rPr>
+          <w:rFonts w:ascii="Courier New" w:eastAsia="Times New Roman" w:hAnsi="Courier New" w:cs="Courier New"/>
+          <w:color w:val="DCDCDC"/>
+          <w:kern w:val="0"/>
+          <w:sz w:val="18"/>
+          <w:szCs w:val="18"/>
+          <w:lang w:eastAsia="pt-BR"/>
+          <w14:ligatures w14:val="none"/>
+        </w:rPr>
+        <w:t>{</w:t>
+      </w:r>
+    </w:p>
+    <w:p>
+      <w:pPr>
+        <w:shd w:val="clear" w:color="auto" w:fill="1E1E1E"/>
+        <w:spacing w:after="0" w:line="270" w:lineRule="atLeast"/>
+        <w:rPr>
+          <w:rFonts w:ascii="Courier New" w:eastAsia="Times New Roman" w:hAnsi="Courier New" w:cs="Courier New"/>
+          <w:color w:val="D4D4D4"/>
+          <w:kern w:val="0"/>
+          <w:sz w:val="18"/>
+          <w:szCs w:val="18"/>
+          <w:lang w:eastAsia="pt-BR"/>
+          <w14:ligatures w14:val="none"/>
+        </w:rPr>
+      </w:pPr>
+      <w:r>
+        <w:rPr>
+          <w:rFonts w:ascii="Courier New" w:eastAsia="Times New Roman" w:hAnsi="Courier New" w:cs="Courier New"/>
+          <w:color w:val="D4D4D4"/>
+          <w:kern w:val="0"/>
+          <w:sz w:val="18"/>
+          <w:szCs w:val="18"/>
+          <w:lang w:eastAsia="pt-BR"/>
+          <w14:ligatures w14:val="none"/>
+        </w:rPr>
+        <w:t>    </w:t>
+      </w:r>
+      <w:r>
+        <w:rPr>
+          <w:rFonts w:ascii="Courier New" w:eastAsia="Times New Roman" w:hAnsi="Courier New" w:cs="Courier New"/>
+          <w:color w:val="9CDCFE"/>
+          <w:kern w:val="0"/>
+          <w:sz w:val="18"/>
+          <w:szCs w:val="18"/>
+          <w:lang w:eastAsia="pt-BR"/>
+          <w14:ligatures w14:val="none"/>
+        </w:rPr>
+        <w:t>"id"</w:t>
+      </w:r>
+      <w:r>
+        <w:rPr>
+          <w:rFonts w:ascii="Courier New" w:eastAsia="Times New Roman" w:hAnsi="Courier New" w:cs="Courier New"/>
+          <w:color w:val="DCDCDC"/>
+          <w:kern w:val="0"/>
+          <w:sz w:val="18"/>
+          <w:szCs w:val="18"/>
+          <w:lang w:eastAsia="pt-BR"/>
+          <w14:ligatures w14:val="none"/>
+        </w:rPr>
+        <w:t>:</w:t>
+      </w:r>
+      <w:r>
+        <w:rPr>
+          <w:rFonts w:ascii="Courier New" w:eastAsia="Times New Roman" w:hAnsi="Courier New" w:cs="Courier New"/>
+          <w:color w:val="D4D4D4"/>
+          <w:kern w:val="0"/>
+          <w:sz w:val="18"/>
+          <w:szCs w:val="18"/>
+          <w:lang w:eastAsia="pt-BR"/>
+          <w14:ligatures w14:val="none"/>
+        </w:rPr>
+        <w:t> </w:t>
+      </w:r>
+      <w:r>
+        <w:rPr>
+          <w:rFonts w:ascii="Courier New" w:eastAsia="Times New Roman" w:hAnsi="Courier New" w:cs="Courier New"/>
+          <w:color w:val="B5CEA8"/>
+          <w:kern w:val="0"/>
+          <w:sz w:val="18"/>
+          <w:szCs w:val="18"/>
+          <w:lang w:eastAsia="pt-BR"/>
+          <w14:ligatures w14:val="none"/>
+        </w:rPr>
+        <w:t>9</w:t>
+      </w:r>
+      <w:r>
+        <w:rPr>
+          <w:rFonts w:ascii="Courier New" w:eastAsia="Times New Roman" w:hAnsi="Courier New" w:cs="Courier New"/>
+          <w:color w:val="DCDCDC"/>
+          <w:kern w:val="0"/>
+          <w:sz w:val="18"/>
+          <w:szCs w:val="18"/>
+          <w:lang w:eastAsia="pt-BR"/>
+          <w14:ligatures w14:val="none"/>
+        </w:rPr>
+        <w:t>,</w:t>
+      </w:r>
+    </w:p>
+    <w:p>
+      <w:pPr>
+        <w:shd w:val="clear" w:color="auto" w:fill="1E1E1E"/>
+        <w:spacing w:after="0" w:line="270" w:lineRule="atLeast"/>
+        <w:rPr>
+          <w:rFonts w:ascii="Courier New" w:eastAsia="Times New Roman" w:hAnsi="Courier New" w:cs="Courier New"/>
+          <w:color w:val="D4D4D4"/>
+          <w:kern w:val="0"/>
+          <w:sz w:val="18"/>
+          <w:szCs w:val="18"/>
+          <w:lang w:eastAsia="pt-BR"/>
+          <w14:ligatures w14:val="none"/>
+        </w:rPr>
+      </w:pPr>
+      <w:r>
+        <w:rPr>
+          <w:rFonts w:ascii="Courier New" w:eastAsia="Times New Roman" w:hAnsi="Courier New" w:cs="Courier New"/>
+          <w:color w:val="D4D4D4"/>
+          <w:kern w:val="0"/>
+          <w:sz w:val="18"/>
+          <w:szCs w:val="18"/>
+          <w:lang w:eastAsia="pt-BR"/>
+          <w14:ligatures w14:val="none"/>
+        </w:rPr>
+        <w:t>    </w:t>
+      </w:r>
+      <w:r>
+        <w:rPr>
+          <w:rFonts w:ascii="Courier New" w:eastAsia="Times New Roman" w:hAnsi="Courier New" w:cs="Courier New"/>
+          <w:color w:val="9CDCFE"/>
+          <w:kern w:val="0"/>
+          <w:sz w:val="18"/>
+          <w:szCs w:val="18"/>
+          <w:lang w:eastAsia="pt-BR"/>
+          <w14:ligatures w14:val="none"/>
+        </w:rPr>
+        <w:t>"status"</w:t>
+      </w:r>
+      <w:r>
+        <w:rPr>
+          <w:rFonts w:ascii="Courier New" w:eastAsia="Times New Roman" w:hAnsi="Courier New" w:cs="Courier New"/>
+          <w:color w:val="DCDCDC"/>
+          <w:kern w:val="0"/>
+          <w:sz w:val="18"/>
+          <w:szCs w:val="18"/>
+          <w:lang w:eastAsia="pt-BR"/>
+          <w14:ligatures w14:val="none"/>
+        </w:rPr>
+        <w:t>:</w:t>
+      </w:r>
+      <w:r>
+        <w:rPr>
+          <w:rFonts w:ascii="Courier New" w:eastAsia="Times New Roman" w:hAnsi="Courier New" w:cs="Courier New"/>
+          <w:color w:val="D4D4D4"/>
+          <w:kern w:val="0"/>
+          <w:sz w:val="18"/>
+          <w:szCs w:val="18"/>
+          <w:lang w:eastAsia="pt-BR"/>
+          <w14:ligatures w14:val="none"/>
+        </w:rPr>
+        <w:t> </w:t>
+      </w:r>
+      <w:r>
+        <w:rPr>
+          <w:rFonts w:ascii="Courier New" w:eastAsia="Times New Roman" w:hAnsi="Courier New" w:cs="Courier New"/>
+          <w:color w:val="CE9178"/>
+          <w:kern w:val="0"/>
+          <w:sz w:val="18"/>
+          <w:szCs w:val="18"/>
+          <w:lang w:eastAsia="pt-BR"/>
+          <w14:ligatures w14:val="none"/>
+        </w:rPr>
+        <w:t>"confirmado"</w:t>
+      </w:r>
+      <w:r>
+        <w:rPr>
+          <w:rFonts w:ascii="Courier New" w:eastAsia="Times New Roman" w:hAnsi="Courier New" w:cs="Courier New"/>
+          <w:color w:val="DCDCDC"/>
+          <w:kern w:val="0"/>
+          <w:sz w:val="18"/>
+          <w:szCs w:val="18"/>
+          <w:lang w:eastAsia="pt-BR"/>
+          <w14:ligatures w14:val="none"/>
+        </w:rPr>
+        <w:t>,</w:t>
+      </w:r>
+    </w:p>
+    <w:p>
+      <w:pPr>
+        <w:shd w:val="clear" w:color="auto" w:fill="1E1E1E"/>
+        <w:spacing w:after="0" w:line="270" w:lineRule="atLeast"/>
+        <w:rPr>
+          <w:rFonts w:ascii="Courier New" w:eastAsia="Times New Roman" w:hAnsi="Courier New" w:cs="Courier New"/>
+          <w:color w:val="D4D4D4"/>
+          <w:kern w:val="0"/>
+          <w:sz w:val="18"/>
+          <w:szCs w:val="18"/>
+          <w:lang w:eastAsia="pt-BR"/>
+          <w14:ligatures w14:val="none"/>
+        </w:rPr>
+      </w:pPr>
+      <w:r>
+        <w:rPr>
+          <w:rFonts w:ascii="Courier New" w:eastAsia="Times New Roman" w:hAnsi="Courier New" w:cs="Courier New"/>
+          <w:color w:val="D4D4D4"/>
+          <w:kern w:val="0"/>
+          <w:sz w:val="18"/>
+          <w:szCs w:val="18"/>
+          <w:lang w:eastAsia="pt-BR"/>
+          <w14:ligatures w14:val="none"/>
+        </w:rPr>
+        <w:t>    </w:t>
+      </w:r>
+      <w:r>
+        <w:rPr>
+          <w:rFonts w:ascii="Courier New" w:eastAsia="Times New Roman" w:hAnsi="Courier New" w:cs="Courier New"/>
+          <w:color w:val="9CDCFE"/>
+          <w:kern w:val="0"/>
+          <w:sz w:val="18"/>
+          <w:szCs w:val="18"/>
+          <w:lang w:eastAsia="pt-BR"/>
+          <w14:ligatures w14:val="none"/>
+        </w:rPr>
+        <w:t>"</w:t>
+      </w:r>
+      <w:proofErr w:type="spellStart"/>
+      <w:r>
+        <w:rPr>
+          <w:rFonts w:ascii="Courier New" w:eastAsia="Times New Roman" w:hAnsi="Courier New" w:cs="Courier New"/>
+          <w:color w:val="9CDCFE"/>
+          <w:kern w:val="0"/>
+          <w:sz w:val="18"/>
+          <w:szCs w:val="18"/>
+          <w:lang w:eastAsia="pt-BR"/>
+          <w14:ligatures w14:val="none"/>
+        </w:rPr>
+        <w:t>turma_id</w:t>
+      </w:r>
+      <w:proofErr w:type="spellEnd"/>
+      <w:r>
+        <w:rPr>
+          <w:rFonts w:ascii="Courier New" w:eastAsia="Times New Roman" w:hAnsi="Courier New" w:cs="Courier New"/>
+          <w:color w:val="9CDCFE"/>
+          <w:kern w:val="0"/>
+          <w:sz w:val="18"/>
+          <w:szCs w:val="18"/>
+          <w:lang w:eastAsia="pt-BR"/>
+          <w14:ligatures w14:val="none"/>
+        </w:rPr>
+        <w:t>"</w:t>
+      </w:r>
+      <w:r>
+        <w:rPr>
+          <w:rFonts w:ascii="Courier New" w:eastAsia="Times New Roman" w:hAnsi="Courier New" w:cs="Courier New"/>
+          <w:color w:val="DCDCDC"/>
+          <w:kern w:val="0"/>
+          <w:sz w:val="18"/>
+          <w:szCs w:val="18"/>
+          <w:lang w:eastAsia="pt-BR"/>
+          <w14:ligatures w14:val="none"/>
+        </w:rPr>
+        <w:t>:</w:t>
+      </w:r>
+      <w:r>
+        <w:rPr>
+          <w:rFonts w:ascii="Courier New" w:eastAsia="Times New Roman" w:hAnsi="Courier New" w:cs="Courier New"/>
+          <w:color w:val="D4D4D4"/>
+          <w:kern w:val="0"/>
+          <w:sz w:val="18"/>
+          <w:szCs w:val="18"/>
+          <w:lang w:eastAsia="pt-BR"/>
+          <w14:ligatures w14:val="none"/>
+        </w:rPr>
+        <w:t> </w:t>
+      </w:r>
+      <w:r>
+        <w:rPr>
+          <w:rFonts w:ascii="Courier New" w:eastAsia="Times New Roman" w:hAnsi="Courier New" w:cs="Courier New"/>
+          <w:color w:val="B5CEA8"/>
+          <w:kern w:val="0"/>
+          <w:sz w:val="18"/>
+          <w:szCs w:val="18"/>
+          <w:lang w:eastAsia="pt-BR"/>
+          <w14:ligatures w14:val="none"/>
+        </w:rPr>
+        <w:t>4</w:t>
+      </w:r>
+      <w:r>
+        <w:rPr>
+          <w:rFonts w:ascii="Courier New" w:eastAsia="Times New Roman" w:hAnsi="Courier New" w:cs="Courier New"/>
+          <w:color w:val="DCDCDC"/>
+          <w:kern w:val="0"/>
+          <w:sz w:val="18"/>
+          <w:szCs w:val="18"/>
+          <w:lang w:eastAsia="pt-BR"/>
+          <w14:ligatures w14:val="none"/>
+        </w:rPr>
+        <w:t>,</w:t>
+      </w:r>
+    </w:p>
+    <w:p>
+      <w:pPr>
+        <w:shd w:val="clear" w:color="auto" w:fill="1E1E1E"/>
+        <w:spacing w:after="0" w:line="270" w:lineRule="atLeast"/>
+        <w:rPr>
+          <w:rFonts w:ascii="Courier New" w:eastAsia="Times New Roman" w:hAnsi="Courier New" w:cs="Courier New"/>
+          <w:color w:val="D4D4D4"/>
+          <w:kern w:val="0"/>
+          <w:sz w:val="18"/>
+          <w:szCs w:val="18"/>
+          <w:lang w:eastAsia="pt-BR"/>
+          <w14:ligatures w14:val="none"/>
+        </w:rPr>
+      </w:pPr>
+      <w:r>
+        <w:rPr>
+          <w:rFonts w:ascii="Courier New" w:eastAsia="Times New Roman" w:hAnsi="Courier New" w:cs="Courier New"/>
+          <w:color w:val="D4D4D4"/>
+          <w:kern w:val="0"/>
+          <w:sz w:val="18"/>
+          <w:szCs w:val="18"/>
+          <w:lang w:eastAsia="pt-BR"/>
+          <w14:ligatures w14:val="none"/>
+        </w:rPr>
+        <w:t>    </w:t>
+      </w:r>
+      <w:r>
+        <w:rPr>
+          <w:rFonts w:ascii="Courier New" w:eastAsia="Times New Roman" w:hAnsi="Courier New" w:cs="Courier New"/>
+          <w:color w:val="9CDCFE"/>
+          <w:kern w:val="0"/>
+          <w:sz w:val="18"/>
+          <w:szCs w:val="18"/>
+          <w:lang w:eastAsia="pt-BR"/>
+          <w14:ligatures w14:val="none"/>
+        </w:rPr>
+        <w:t>"</w:t>
+      </w:r>
+      <w:proofErr w:type="spellStart"/>
+      <w:r>
+        <w:rPr>
+          <w:rFonts w:ascii="Courier New" w:eastAsia="Times New Roman" w:hAnsi="Courier New" w:cs="Courier New"/>
+          <w:color w:val="9CDCFE"/>
+          <w:kern w:val="0"/>
+          <w:sz w:val="18"/>
+          <w:szCs w:val="18"/>
+          <w:lang w:eastAsia="pt-BR"/>
+          <w14:ligatures w14:val="none"/>
+        </w:rPr>
+        <w:t>estudante_id</w:t>
+      </w:r>
+      <w:proofErr w:type="spellEnd"/>
+      <w:r>
+        <w:rPr>
+          <w:rFonts w:ascii="Courier New" w:eastAsia="Times New Roman" w:hAnsi="Courier New" w:cs="Courier New"/>
+          <w:color w:val="9CDCFE"/>
+          <w:kern w:val="0"/>
+          <w:sz w:val="18"/>
+          <w:szCs w:val="18"/>
+          <w:lang w:eastAsia="pt-BR"/>
+          <w14:ligatures w14:val="none"/>
+        </w:rPr>
+        <w:t>"</w:t>
+      </w:r>
+      <w:r>
+        <w:rPr>
+          <w:rFonts w:ascii="Courier New" w:eastAsia="Times New Roman" w:hAnsi="Courier New" w:cs="Courier New"/>
+          <w:color w:val="DCDCDC"/>
+          <w:kern w:val="0"/>
+          <w:sz w:val="18"/>
+          <w:szCs w:val="18"/>
+          <w:lang w:eastAsia="pt-BR"/>
+          <w14:ligatures w14:val="none"/>
+        </w:rPr>
+        <w:t>:</w:t>
+      </w:r>
+      <w:r>
+        <w:rPr>
+          <w:rFonts w:ascii="Courier New" w:eastAsia="Times New Roman" w:hAnsi="Courier New" w:cs="Courier New"/>
+          <w:color w:val="D4D4D4"/>
+          <w:kern w:val="0"/>
+          <w:sz w:val="18"/>
+          <w:szCs w:val="18"/>
+          <w:lang w:eastAsia="pt-BR"/>
+          <w14:ligatures w14:val="none"/>
+        </w:rPr>
+        <w:t> </w:t>
+      </w:r>
+      <w:r>
+        <w:rPr>
+          <w:rFonts w:ascii="Courier New" w:eastAsia="Times New Roman" w:hAnsi="Courier New" w:cs="Courier New"/>
+          <w:color w:val="B5CEA8"/>
+          <w:kern w:val="0"/>
+          <w:sz w:val="18"/>
+          <w:szCs w:val="18"/>
+          <w:lang w:eastAsia="pt-BR"/>
+          <w14:ligatures w14:val="none"/>
+        </w:rPr>
+        <w:t>2</w:t>
+      </w:r>
+      <w:r>
+        <w:rPr>
+          <w:rFonts w:ascii="Courier New" w:eastAsia="Times New Roman" w:hAnsi="Courier New" w:cs="Courier New"/>
+          <w:color w:val="DCDCDC"/>
+          <w:kern w:val="0"/>
+          <w:sz w:val="18"/>
+          <w:szCs w:val="18"/>
+          <w:lang w:eastAsia="pt-BR"/>
+          <w14:ligatures w14:val="none"/>
+        </w:rPr>
+        <w:t>,</w:t>
+      </w:r>
+    </w:p>
+    <w:p>
+      <w:pPr>
+        <w:shd w:val="clear" w:color="auto" w:fill="1E1E1E"/>
+        <w:spacing w:after="0" w:line="270" w:lineRule="atLeast"/>
+        <w:rPr>
+          <w:rFonts w:ascii="Courier New" w:eastAsia="Times New Roman" w:hAnsi="Courier New" w:cs="Courier New"/>
+          <w:color w:val="D4D4D4"/>
+          <w:kern w:val="0"/>
+          <w:sz w:val="18"/>
+          <w:szCs w:val="18"/>
+          <w:lang w:eastAsia="pt-BR"/>
+          <w14:ligatures w14:val="none"/>
+        </w:rPr>
+      </w:pPr>
+      <w:r>
+        <w:rPr>
+          <w:rFonts w:ascii="Courier New" w:eastAsia="Times New Roman" w:hAnsi="Courier New" w:cs="Courier New"/>
+          <w:color w:val="D4D4D4"/>
+          <w:kern w:val="0"/>
+          <w:sz w:val="18"/>
+          <w:szCs w:val="18"/>
+          <w:lang w:eastAsia="pt-BR"/>
+          <w14:ligatures w14:val="none"/>
+        </w:rPr>
+        <w:t>    </w:t>
+      </w:r>
+      <w:r>
+        <w:rPr>
+          <w:rFonts w:ascii="Courier New" w:eastAsia="Times New Roman" w:hAnsi="Courier New" w:cs="Courier New"/>
+          <w:color w:val="9CDCFE"/>
+          <w:kern w:val="0"/>
+          <w:sz w:val="18"/>
+          <w:szCs w:val="18"/>
+          <w:lang w:eastAsia="pt-BR"/>
+          <w14:ligatures w14:val="none"/>
+        </w:rPr>
+        <w:t>"</w:t>
+      </w:r>
+      <w:proofErr w:type="spellStart"/>
+      <w:r>
+        <w:rPr>
+          <w:rFonts w:ascii="Courier New" w:eastAsia="Times New Roman" w:hAnsi="Courier New" w:cs="Courier New"/>
+          <w:color w:val="9CDCFE"/>
+          <w:kern w:val="0"/>
+          <w:sz w:val="18"/>
+          <w:szCs w:val="18"/>
+          <w:lang w:eastAsia="pt-BR"/>
+          <w14:ligatures w14:val="none"/>
+        </w:rPr>
+        <w:t>updatedAt</w:t>
+      </w:r>
+      <w:proofErr w:type="spellEnd"/>
+      <w:r>
+        <w:rPr>
+          <w:rFonts w:ascii="Courier New" w:eastAsia="Times New Roman" w:hAnsi="Courier New" w:cs="Courier New"/>
+          <w:color w:val="9CDCFE"/>
+          <w:kern w:val="0"/>
+          <w:sz w:val="18"/>
+          <w:szCs w:val="18"/>
+          <w:lang w:eastAsia="pt-BR"/>
+          <w14:ligatures w14:val="none"/>
+        </w:rPr>
+        <w:t>"</w:t>
+      </w:r>
+      <w:r>
+        <w:rPr>
+          <w:rFonts w:ascii="Courier New" w:eastAsia="Times New Roman" w:hAnsi="Courier New" w:cs="Courier New"/>
+          <w:color w:val="DCDCDC"/>
+          <w:kern w:val="0"/>
+          <w:sz w:val="18"/>
+          <w:szCs w:val="18"/>
+          <w:lang w:eastAsia="pt-BR"/>
+          <w14:ligatures w14:val="none"/>
+        </w:rPr>
+        <w:t>:</w:t>
+      </w:r>
+      <w:r>
+        <w:rPr>
+          <w:rFonts w:ascii="Courier New" w:eastAsia="Times New Roman" w:hAnsi="Courier New" w:cs="Courier New"/>
+          <w:color w:val="D4D4D4"/>
+          <w:kern w:val="0"/>
+          <w:sz w:val="18"/>
+          <w:szCs w:val="18"/>
+          <w:lang w:eastAsia="pt-BR"/>
+          <w14:ligatures w14:val="none"/>
+        </w:rPr>
+        <w:t> </w:t>
+      </w:r>
+      <w:r>
+        <w:rPr>
+          <w:rFonts w:ascii="Courier New" w:eastAsia="Times New Roman" w:hAnsi="Courier New" w:cs="Courier New"/>
+          <w:color w:val="CE9178"/>
+          <w:kern w:val="0"/>
+          <w:sz w:val="18"/>
+          <w:szCs w:val="18"/>
+          <w:lang w:eastAsia="pt-BR"/>
+          <w14:ligatures w14:val="none"/>
+        </w:rPr>
+        <w:t>"2023-05-27T06:45:45.125Z"</w:t>
+      </w:r>
+      <w:r>
+        <w:rPr>
+          <w:rFonts w:ascii="Courier New" w:eastAsia="Times New Roman" w:hAnsi="Courier New" w:cs="Courier New"/>
+          <w:color w:val="DCDCDC"/>
+          <w:kern w:val="0"/>
+          <w:sz w:val="18"/>
+          <w:szCs w:val="18"/>
+          <w:lang w:eastAsia="pt-BR"/>
+          <w14:ligatures w14:val="none"/>
+        </w:rPr>
+        <w:t>,</w:t>
+      </w:r>
+    </w:p>
+    <w:p>
+      <w:pPr>
+        <w:shd w:val="clear" w:color="auto" w:fill="1E1E1E"/>
+        <w:spacing w:after="0" w:line="270" w:lineRule="atLeast"/>
+        <w:rPr>
+          <w:rFonts w:ascii="Courier New" w:eastAsia="Times New Roman" w:hAnsi="Courier New" w:cs="Courier New"/>
+          <w:color w:val="D4D4D4"/>
+          <w:kern w:val="0"/>
+          <w:sz w:val="18"/>
+          <w:szCs w:val="18"/>
+          <w:lang w:eastAsia="pt-BR"/>
+          <w14:ligatures w14:val="none"/>
+        </w:rPr>
+      </w:pPr>
+      <w:r>
+        <w:rPr>
+          <w:rFonts w:ascii="Courier New" w:eastAsia="Times New Roman" w:hAnsi="Courier New" w:cs="Courier New"/>
+          <w:color w:val="D4D4D4"/>
+          <w:kern w:val="0"/>
+          <w:sz w:val="18"/>
+          <w:szCs w:val="18"/>
+          <w:lang w:eastAsia="pt-BR"/>
+          <w14:ligatures w14:val="none"/>
+        </w:rPr>
+        <w:t>    </w:t>
+      </w:r>
+      <w:r>
+        <w:rPr>
+          <w:rFonts w:ascii="Courier New" w:eastAsia="Times New Roman" w:hAnsi="Courier New" w:cs="Courier New"/>
+          <w:color w:val="9CDCFE"/>
+          <w:kern w:val="0"/>
+          <w:sz w:val="18"/>
+          <w:szCs w:val="18"/>
+          <w:lang w:eastAsia="pt-BR"/>
+          <w14:ligatures w14:val="none"/>
+        </w:rPr>
+        <w:t>"</w:t>
+      </w:r>
+      <w:proofErr w:type="spellStart"/>
+      <w:r>
+        <w:rPr>
+          <w:rFonts w:ascii="Courier New" w:eastAsia="Times New Roman" w:hAnsi="Courier New" w:cs="Courier New"/>
+          <w:color w:val="9CDCFE"/>
+          <w:kern w:val="0"/>
+          <w:sz w:val="18"/>
+          <w:szCs w:val="18"/>
+          <w:lang w:eastAsia="pt-BR"/>
+          <w14:ligatures w14:val="none"/>
+        </w:rPr>
+        <w:t>createdAt</w:t>
+      </w:r>
+      <w:proofErr w:type="spellEnd"/>
+      <w:r>
+        <w:rPr>
+          <w:rFonts w:ascii="Courier New" w:eastAsia="Times New Roman" w:hAnsi="Courier New" w:cs="Courier New"/>
+          <w:color w:val="9CDCFE"/>
+          <w:kern w:val="0"/>
+          <w:sz w:val="18"/>
+          <w:szCs w:val="18"/>
+          <w:lang w:eastAsia="pt-BR"/>
+          <w14:ligatures w14:val="none"/>
+        </w:rPr>
+        <w:t>"</w:t>
+      </w:r>
+      <w:r>
+        <w:rPr>
+          <w:rFonts w:ascii="Courier New" w:eastAsia="Times New Roman" w:hAnsi="Courier New" w:cs="Courier New"/>
+          <w:color w:val="DCDCDC"/>
+          <w:kern w:val="0"/>
+          <w:sz w:val="18"/>
+          <w:szCs w:val="18"/>
+          <w:lang w:eastAsia="pt-BR"/>
+          <w14:ligatures w14:val="none"/>
+        </w:rPr>
+        <w:t>:</w:t>
+      </w:r>
+      <w:r>
+        <w:rPr>
+          <w:rFonts w:ascii="Courier New" w:eastAsia="Times New Roman" w:hAnsi="Courier New" w:cs="Courier New"/>
+          <w:color w:val="D4D4D4"/>
+          <w:kern w:val="0"/>
+          <w:sz w:val="18"/>
+          <w:szCs w:val="18"/>
+          <w:lang w:eastAsia="pt-BR"/>
+          <w14:ligatures w14:val="none"/>
+        </w:rPr>
+        <w:t> </w:t>
+      </w:r>
+      <w:r>
+        <w:rPr>
+          <w:rFonts w:ascii="Courier New" w:eastAsia="Times New Roman" w:hAnsi="Courier New" w:cs="Courier New"/>
+          <w:color w:val="CE9178"/>
+          <w:kern w:val="0"/>
+          <w:sz w:val="18"/>
+          <w:szCs w:val="18"/>
+          <w:lang w:eastAsia="pt-BR"/>
+          <w14:ligatures w14:val="none"/>
+        </w:rPr>
+        <w:t>"2023-05-27T06:45:45.125Z"</w:t>
+      </w:r>
+    </w:p>
+    <w:p>
+      <w:pPr>
+        <w:shd w:val="clear" w:color="auto" w:fill="1E1E1E"/>
+        <w:spacing w:after="0" w:line="270" w:lineRule="atLeast"/>
+        <w:rPr>
+          <w:rFonts w:ascii="Courier New" w:eastAsia="Times New Roman" w:hAnsi="Courier New" w:cs="Courier New"/>
+          <w:color w:val="DCDCDC"/>
+          <w:kern w:val="0"/>
+          <w:sz w:val="18"/>
+          <w:szCs w:val="18"/>
+          <w:lang w:eastAsia="pt-BR"/>
+          <w14:ligatures w14:val="none"/>
+        </w:rPr>
+      </w:pPr>
+      <w:r>
+        <w:rPr>
+          <w:rFonts w:ascii="Courier New" w:eastAsia="Times New Roman" w:hAnsi="Courier New" w:cs="Courier New"/>
+          <w:color w:val="DCDCDC"/>
+          <w:kern w:val="0"/>
+          <w:sz w:val="18"/>
+          <w:szCs w:val="18"/>
+          <w:lang w:eastAsia="pt-BR"/>
+          <w14:ligatures w14:val="none"/>
+        </w:rPr>
+        <w:t>}</w:t>
+      </w:r>
+    </w:p>
+    <w:p>
+      <w:pPr>
+        <w:shd w:val="clear" w:color="auto" w:fill="1E1E1E"/>
+        <w:spacing w:after="0" w:line="270" w:lineRule="atLeast"/>
+        <w:rPr>
+          <w:rFonts w:ascii="Courier New" w:eastAsia="Times New Roman" w:hAnsi="Courier New" w:cs="Courier New"/>
+          <w:color w:val="DCDCDC"/>
+          <w:kern w:val="0"/>
+          <w:sz w:val="18"/>
+          <w:szCs w:val="18"/>
+          <w:lang w:eastAsia="pt-BR"/>
+          <w14:ligatures w14:val="none"/>
+        </w:rPr>
+      </w:pPr>
+    </w:p>
+    <w:p>
+      <w:pPr>
+        <w:shd w:val="clear" w:color="auto" w:fill="1E1E1E"/>
+        <w:spacing w:after="0" w:line="270" w:lineRule="atLeast"/>
+        <w:rPr>
+          <w:rFonts w:ascii="Courier New" w:eastAsia="Times New Roman" w:hAnsi="Courier New" w:cs="Courier New"/>
+          <w:color w:val="DCDCDC"/>
+          <w:kern w:val="0"/>
+          <w:sz w:val="18"/>
+          <w:szCs w:val="18"/>
+          <w:lang w:eastAsia="pt-BR"/>
+          <w14:ligatures w14:val="none"/>
+        </w:rPr>
+      </w:pPr>
+    </w:p>
+    <w:p>
+      <w:pPr>
+        <w:shd w:val="clear" w:color="auto" w:fill="1E1E1E"/>
+        <w:spacing w:after="0" w:line="270" w:lineRule="atLeast"/>
+        <w:rPr>
+          <w:rFonts w:ascii="Courier New" w:eastAsia="Times New Roman" w:hAnsi="Courier New" w:cs="Courier New"/>
+          <w:color w:val="DCDCDC"/>
+          <w:kern w:val="0"/>
+          <w:sz w:val="18"/>
+          <w:szCs w:val="18"/>
+          <w:lang w:eastAsia="pt-BR"/>
+          <w14:ligatures w14:val="none"/>
+        </w:rPr>
+      </w:pPr>
+      <w:r>
+        <w:rPr>
+          <w:rFonts w:ascii="Helvetica" w:hAnsi="Helvetica"/>
+          <w:color w:val="FFFFFF"/>
+          <w:sz w:val="18"/>
+          <w:szCs w:val="18"/>
+          <w:shd w:val="clear" w:color="auto" w:fill="212121"/>
+        </w:rPr>
+        <w:t>DELETE</w:t>
+      </w:r>
+      <w:r>
+        <w:rPr>
+          <w:rFonts w:ascii="Helvetica" w:hAnsi="Helvetica"/>
+          <w:color w:val="FFFFFF"/>
+          <w:sz w:val="18"/>
+          <w:szCs w:val="18"/>
+          <w:shd w:val="clear" w:color="auto" w:fill="212121"/>
+        </w:rPr>
+        <w:tab/>
+      </w:r>
+      <w:r>
+        <w:rPr>
+          <w:rFonts w:ascii="Helvetica" w:hAnsi="Helvetica"/>
+          <w:color w:val="FFFFFF"/>
+          <w:sz w:val="18"/>
+          <w:szCs w:val="18"/>
+          <w:shd w:val="clear" w:color="auto" w:fill="212121"/>
+        </w:rPr>
+        <w:tab/>
+      </w:r>
+      <w:r>
+        <w:rPr>
+          <w:rFonts w:ascii="Helvetica" w:hAnsi="Helvetica"/>
+          <w:color w:val="FFFFFF"/>
+          <w:sz w:val="18"/>
+          <w:szCs w:val="18"/>
+          <w:shd w:val="clear" w:color="auto" w:fill="212121"/>
+        </w:rPr>
+        <w:t>http://localhost:3000/pessoas/2/matricula/9</w:t>
+      </w:r>
+    </w:p>
+    <w:p>
+      <w:pPr>
+        <w:shd w:val="clear" w:color="auto" w:fill="1E1E1E"/>
+        <w:spacing w:after="0" w:line="270" w:lineRule="atLeast"/>
+        <w:rPr>
+          <w:rFonts w:ascii="Courier New" w:eastAsia="Times New Roman" w:hAnsi="Courier New" w:cs="Courier New"/>
+          <w:color w:val="DCDCDC"/>
+          <w:kern w:val="0"/>
+          <w:sz w:val="18"/>
+          <w:szCs w:val="18"/>
+          <w:lang w:eastAsia="pt-BR"/>
+          <w14:ligatures w14:val="none"/>
+        </w:rPr>
+      </w:pPr>
+    </w:p>
+    <w:p>
+      <w:pPr>
+        <w:shd w:val="clear" w:color="auto" w:fill="222222"/>
+        <w:spacing w:after="0" w:line="285" w:lineRule="atLeast"/>
+        <w:rPr>
+          <w:rFonts w:ascii="Fira Code" w:eastAsia="Times New Roman" w:hAnsi="Fira Code" w:cs="Fira Code"/>
+          <w:color w:val="FFFFFF"/>
+          <w:kern w:val="0"/>
+          <w:sz w:val="21"/>
+          <w:szCs w:val="21"/>
+          <w:lang w:eastAsia="pt-BR"/>
+          <w14:ligatures w14:val="none"/>
+        </w:rPr>
+      </w:pPr>
+      <w:r>
+        <w:rPr>
+          <w:rFonts w:ascii="Fira Code" w:eastAsia="Times New Roman" w:hAnsi="Fira Code" w:cs="Fira Code"/>
+          <w:color w:val="FFFFFF"/>
+          <w:kern w:val="0"/>
+          <w:sz w:val="21"/>
+          <w:szCs w:val="21"/>
+          <w:lang w:eastAsia="pt-BR"/>
+          <w14:ligatures w14:val="none"/>
+        </w:rPr>
+        <w:t>Resposta:</w:t>
+      </w:r>
+    </w:p>
+    <w:p>
+      <w:pPr>
+        <w:shd w:val="clear" w:color="auto" w:fill="1E1E1E"/>
+        <w:spacing w:after="0" w:line="270" w:lineRule="atLeast"/>
+        <w:rPr>
+          <w:rFonts w:ascii="Courier New" w:eastAsia="Times New Roman" w:hAnsi="Courier New" w:cs="Courier New"/>
+          <w:color w:val="D4D4D4"/>
+          <w:kern w:val="0"/>
+          <w:sz w:val="18"/>
+          <w:szCs w:val="18"/>
+          <w:lang w:eastAsia="pt-BR"/>
+          <w14:ligatures w14:val="none"/>
+        </w:rPr>
+      </w:pPr>
+      <w:r>
+        <w:rPr>
+          <w:rFonts w:ascii="Courier New" w:eastAsia="Times New Roman" w:hAnsi="Courier New" w:cs="Courier New"/>
+          <w:color w:val="DCDCDC"/>
+          <w:kern w:val="0"/>
+          <w:sz w:val="18"/>
+          <w:szCs w:val="18"/>
+          <w:lang w:eastAsia="pt-BR"/>
+          <w14:ligatures w14:val="none"/>
+        </w:rPr>
+        <w:t>{</w:t>
+      </w:r>
+    </w:p>
+    <w:p>
+      <w:pPr>
+        <w:shd w:val="clear" w:color="auto" w:fill="1E1E1E"/>
+        <w:spacing w:after="0" w:line="270" w:lineRule="atLeast"/>
+        <w:rPr>
+          <w:rFonts w:ascii="Courier New" w:eastAsia="Times New Roman" w:hAnsi="Courier New" w:cs="Courier New"/>
+          <w:color w:val="D4D4D4"/>
+          <w:kern w:val="0"/>
+          <w:sz w:val="18"/>
+          <w:szCs w:val="18"/>
+          <w:lang w:eastAsia="pt-BR"/>
+          <w14:ligatures w14:val="none"/>
+        </w:rPr>
+      </w:pPr>
+      <w:r>
+        <w:rPr>
+          <w:rFonts w:ascii="Courier New" w:eastAsia="Times New Roman" w:hAnsi="Courier New" w:cs="Courier New"/>
+          <w:color w:val="D4D4D4"/>
+          <w:kern w:val="0"/>
+          <w:sz w:val="18"/>
+          <w:szCs w:val="18"/>
+          <w:lang w:eastAsia="pt-BR"/>
+          <w14:ligatures w14:val="none"/>
+        </w:rPr>
+        <w:t>    </w:t>
+      </w:r>
+      <w:r>
+        <w:rPr>
+          <w:rFonts w:ascii="Courier New" w:eastAsia="Times New Roman" w:hAnsi="Courier New" w:cs="Courier New"/>
+          <w:color w:val="9CDCFE"/>
+          <w:kern w:val="0"/>
+          <w:sz w:val="18"/>
+          <w:szCs w:val="18"/>
+          <w:lang w:eastAsia="pt-BR"/>
+          <w14:ligatures w14:val="none"/>
+        </w:rPr>
+        <w:t>"mensagem"</w:t>
+      </w:r>
+      <w:r>
+        <w:rPr>
+          <w:rFonts w:ascii="Courier New" w:eastAsia="Times New Roman" w:hAnsi="Courier New" w:cs="Courier New"/>
+          <w:color w:val="DCDCDC"/>
+          <w:kern w:val="0"/>
+          <w:sz w:val="18"/>
+          <w:szCs w:val="18"/>
+          <w:lang w:eastAsia="pt-BR"/>
+          <w14:ligatures w14:val="none"/>
+        </w:rPr>
+        <w:t>:</w:t>
+      </w:r>
+      <w:r>
+        <w:rPr>
+          <w:rFonts w:ascii="Courier New" w:eastAsia="Times New Roman" w:hAnsi="Courier New" w:cs="Courier New"/>
+          <w:color w:val="D4D4D4"/>
+          <w:kern w:val="0"/>
+          <w:sz w:val="18"/>
+          <w:szCs w:val="18"/>
+          <w:lang w:eastAsia="pt-BR"/>
+          <w14:ligatures w14:val="none"/>
+        </w:rPr>
+        <w:t> </w:t>
+      </w:r>
+      <w:r>
+        <w:rPr>
+          <w:rFonts w:ascii="Courier New" w:eastAsia="Times New Roman" w:hAnsi="Courier New" w:cs="Courier New"/>
+          <w:color w:val="CE9178"/>
+          <w:kern w:val="0"/>
+          <w:sz w:val="18"/>
+          <w:szCs w:val="18"/>
+          <w:lang w:eastAsia="pt-BR"/>
+          <w14:ligatures w14:val="none"/>
+        </w:rPr>
+        <w:t>"id 9 deletado"</w:t>
+      </w:r>
+    </w:p>
+    <w:p>
+      <w:pPr>
+        <w:shd w:val="clear" w:color="auto" w:fill="1E1E1E"/>
+        <w:spacing w:after="0" w:line="270" w:lineRule="atLeast"/>
+        <w:rPr>
+          <w:rFonts w:ascii="Courier New" w:eastAsia="Times New Roman" w:hAnsi="Courier New" w:cs="Courier New"/>
+          <w:color w:val="D4D4D4"/>
+          <w:kern w:val="0"/>
+          <w:sz w:val="18"/>
+          <w:szCs w:val="18"/>
+          <w:lang w:eastAsia="pt-BR"/>
+          <w14:ligatures w14:val="none"/>
+        </w:rPr>
+      </w:pPr>
+      <w:r>
+        <w:rPr>
+          <w:rFonts w:ascii="Courier New" w:eastAsia="Times New Roman" w:hAnsi="Courier New" w:cs="Courier New"/>
+          <w:color w:val="DCDCDC"/>
+          <w:kern w:val="0"/>
+          <w:sz w:val="18"/>
+          <w:szCs w:val="18"/>
+          <w:lang w:eastAsia="pt-BR"/>
+          <w14:ligatures w14:val="none"/>
+        </w:rPr>
+        <w:t>}</w:t>
+      </w:r>
+    </w:p>
+    <w:p>
+      <w:pPr>
+        <w:shd w:val="clear" w:color="auto" w:fill="1E1E1E"/>
+        <w:spacing w:after="0" w:line="270" w:lineRule="atLeast"/>
+        <w:rPr>
+          <w:rFonts w:ascii="Courier New" w:eastAsia="Times New Roman" w:hAnsi="Courier New" w:cs="Courier New"/>
+          <w:color w:val="DCDCDC"/>
+          <w:kern w:val="0"/>
+          <w:sz w:val="18"/>
+          <w:szCs w:val="18"/>
+          <w:lang w:eastAsia="pt-BR"/>
+          <w14:ligatures w14:val="none"/>
+        </w:rPr>
+      </w:pPr>
+    </w:p>
+    <w:p>
+      <w:pPr>
+        <w:shd w:val="clear" w:color="auto" w:fill="1E1E1E"/>
+        <w:spacing w:after="0" w:line="270" w:lineRule="atLeast"/>
+        <w:rPr>
+          <w:rFonts w:ascii="Courier New" w:eastAsia="Times New Roman" w:hAnsi="Courier New" w:cs="Courier New"/>
+          <w:color w:val="DCDCDC"/>
+          <w:kern w:val="0"/>
+          <w:sz w:val="18"/>
+          <w:szCs w:val="18"/>
+          <w:lang w:eastAsia="pt-BR"/>
+          <w14:ligatures w14:val="none"/>
+        </w:rPr>
+      </w:pPr>
+    </w:p>
+    <w:p>
+      <w:pPr>
+        <w:shd w:val="clear" w:color="auto" w:fill="1E1E1E"/>
+        <w:spacing w:after="0" w:line="270" w:lineRule="atLeast"/>
+        <w:rPr>
+          <w:rFonts w:ascii="Courier New" w:eastAsia="Times New Roman" w:hAnsi="Courier New" w:cs="Courier New"/>
+          <w:color w:val="DCDCDC"/>
+          <w:kern w:val="0"/>
+          <w:sz w:val="18"/>
+          <w:szCs w:val="18"/>
+          <w:lang w:eastAsia="pt-BR"/>
+          <w14:ligatures w14:val="none"/>
+        </w:rPr>
+      </w:pPr>
+    </w:p>
+    <w:p>
+      <w:pPr>
+        <w:shd w:val="clear" w:color="auto" w:fill="1E1E1E"/>
+        <w:spacing w:after="0" w:line="270" w:lineRule="atLeast"/>
+        <w:rPr>
+          <w:rFonts w:ascii="Courier New" w:eastAsia="Times New Roman" w:hAnsi="Courier New" w:cs="Courier New"/>
+          <w:color w:val="DCDCDC"/>
+          <w:kern w:val="0"/>
+          <w:sz w:val="18"/>
+          <w:szCs w:val="18"/>
+          <w:lang w:eastAsia="pt-BR"/>
+          <w14:ligatures w14:val="none"/>
+        </w:rPr>
+      </w:pPr>
+    </w:p>
+    <w:p>
+      <w:pPr>
+        <w:shd w:val="clear" w:color="auto" w:fill="1E1E1E"/>
+        <w:spacing w:after="0" w:line="270" w:lineRule="atLeast"/>
+        <w:rPr>
+          <w:rFonts w:ascii="Courier New" w:eastAsia="Times New Roman" w:hAnsi="Courier New" w:cs="Courier New"/>
+          <w:color w:val="DCDCDC"/>
+          <w:kern w:val="0"/>
+          <w:sz w:val="18"/>
+          <w:szCs w:val="18"/>
+          <w:lang w:eastAsia="pt-BR"/>
+          <w14:ligatures w14:val="none"/>
+        </w:rPr>
+      </w:pPr>
+    </w:p>
+    <w:p>
+      <w:pPr>
+        <w:shd w:val="clear" w:color="auto" w:fill="1E1E1E"/>
+        <w:spacing w:after="0" w:line="270" w:lineRule="atLeast"/>
+        <w:rPr>
+          <w:rFonts w:ascii="Courier New" w:eastAsia="Times New Roman" w:hAnsi="Courier New" w:cs="Courier New"/>
+          <w:color w:val="DCDCDC"/>
+          <w:kern w:val="0"/>
+          <w:sz w:val="18"/>
+          <w:szCs w:val="18"/>
+          <w:lang w:eastAsia="pt-BR"/>
+          <w14:ligatures w14:val="none"/>
+        </w:rPr>
+      </w:pPr>
+    </w:p>
+    <w:p>
+      <w:pPr>
+        <w:rPr>
+          <w:rFonts w:ascii="Fira Code" w:eastAsia="Times New Roman" w:hAnsi="Fira Code" w:cs="Fira Code"/>
+          <w:sz w:val="21"/>
+          <w:szCs w:val="21"/>
+          <w:lang w:eastAsia="pt-BR"/>
         </w:rPr>
       </w:pPr>
     </w:p>
@@ -8584,7 +12581,7 @@
   <w:abstractNum w:abstractNumId="1" w15:restartNumberingAfterBreak="0">
     <w:nsid w:val="1EBF2B9B"/>
     <w:multiLevelType w:val="hybridMultilevel"/>
-    <w:tmpl w:val="8960A626"/>
+    <w:tmpl w:val="95E64134"/>
     <w:lvl w:ilvl="0" w:tplc="04160001">
       <w:start w:val="1"/>
       <w:numFmt w:val="bullet"/>

</xml_diff>